<commit_message>
adicionado informações a documentação
</commit_message>
<xml_diff>
--- a/TCC.docx
+++ b/TCC.docx
@@ -79,7 +79,27 @@
           <w:sz w:val="24"/>
           <w:szCs w:val="24"/>
         </w:rPr>
-        <w:t>, Hylson Vescovi Netto (orientador)</w:t>
+        <w:t xml:space="preserve">, </w:t>
+      </w:r>
+      <w:proofErr w:type="spellStart"/>
+      <w:r>
+        <w:rPr>
+          <w:rFonts w:ascii="Times New Roman" w:eastAsia="Times New Roman" w:hAnsi="Times New Roman" w:cs="Times New Roman"/>
+          <w:b/>
+          <w:sz w:val="24"/>
+          <w:szCs w:val="24"/>
+        </w:rPr>
+        <w:t>Hylson</w:t>
+      </w:r>
+      <w:proofErr w:type="spellEnd"/>
+      <w:r>
+        <w:rPr>
+          <w:rFonts w:ascii="Times New Roman" w:eastAsia="Times New Roman" w:hAnsi="Times New Roman" w:cs="Times New Roman"/>
+          <w:b/>
+          <w:sz w:val="24"/>
+          <w:szCs w:val="24"/>
+        </w:rPr>
+        <w:t xml:space="preserve"> Vescovi Netto (orientador)</w:t>
       </w:r>
     </w:p>
     <w:p>
@@ -322,17 +342,17 @@
         <w:spacing w:before="240" w:after="0" w:line="240" w:lineRule="auto"/>
         <w:rPr>
           <w:rFonts w:ascii="Times New Roman" w:eastAsia="Times New Roman" w:hAnsi="Times New Roman" w:cs="Times New Roman"/>
-          <w:b/>
-          <w:sz w:val="24"/>
-          <w:szCs w:val="24"/>
-        </w:rPr>
-      </w:pPr>
-      <w:r>
-        <w:rPr>
-          <w:rFonts w:ascii="Times New Roman" w:eastAsia="Times New Roman" w:hAnsi="Times New Roman" w:cs="Times New Roman"/>
-          <w:b/>
-          <w:sz w:val="24"/>
-          <w:szCs w:val="24"/>
+          <w:bCs/>
+          <w:sz w:val="26"/>
+          <w:szCs w:val="26"/>
+        </w:rPr>
+      </w:pPr>
+      <w:r>
+        <w:rPr>
+          <w:rFonts w:ascii="Times New Roman" w:eastAsia="Times New Roman" w:hAnsi="Times New Roman" w:cs="Times New Roman"/>
+          <w:bCs/>
+          <w:sz w:val="26"/>
+          <w:szCs w:val="26"/>
         </w:rPr>
         <w:t>1.1. Tema/Problema</w:t>
       </w:r>
@@ -390,7 +410,25 @@
           <w:szCs w:val="24"/>
         </w:rPr>
         <w:tab/>
-        <w:t>Por conta dos dados não estarem disponibilizados de forma digital, é necessário se deslocar até o serpentário para ter acesso aos documentos e passar as informações aos demais funcionários. Um outro ponto que deve ser levado em consideração é o acúmulo de papel.</w:t>
+        <w:t xml:space="preserve">Por conta </w:t>
+      </w:r>
+      <w:proofErr w:type="gramStart"/>
+      <w:r>
+        <w:rPr>
+          <w:rFonts w:ascii="Times New Roman" w:eastAsia="Times New Roman" w:hAnsi="Times New Roman" w:cs="Times New Roman"/>
+          <w:sz w:val="24"/>
+          <w:szCs w:val="24"/>
+        </w:rPr>
+        <w:t>dos</w:t>
+      </w:r>
+      <w:proofErr w:type="gramEnd"/>
+      <w:r>
+        <w:rPr>
+          <w:rFonts w:ascii="Times New Roman" w:eastAsia="Times New Roman" w:hAnsi="Times New Roman" w:cs="Times New Roman"/>
+          <w:sz w:val="24"/>
+          <w:szCs w:val="24"/>
+        </w:rPr>
+        <w:t xml:space="preserve"> dados não estarem disponibilizados de forma digital, é necessário se deslocar até o serpentário para ter acesso aos documentos e passar as informações aos demais funcionários. Um outro ponto que deve ser levado em consideração é o acúmulo de papel.</w:t>
       </w:r>
     </w:p>
     <w:p/>
@@ -410,17 +448,17 @@
         <w:spacing w:before="240" w:after="0" w:line="240" w:lineRule="auto"/>
         <w:rPr>
           <w:rFonts w:ascii="Times New Roman" w:eastAsia="Times New Roman" w:hAnsi="Times New Roman" w:cs="Times New Roman"/>
-          <w:b/>
-          <w:sz w:val="24"/>
-          <w:szCs w:val="24"/>
-        </w:rPr>
-      </w:pPr>
-      <w:r>
-        <w:rPr>
-          <w:rFonts w:ascii="Times New Roman" w:eastAsia="Times New Roman" w:hAnsi="Times New Roman" w:cs="Times New Roman"/>
-          <w:b/>
-          <w:sz w:val="24"/>
-          <w:szCs w:val="24"/>
+          <w:bCs/>
+          <w:sz w:val="26"/>
+          <w:szCs w:val="26"/>
+        </w:rPr>
+      </w:pPr>
+      <w:r>
+        <w:rPr>
+          <w:rFonts w:ascii="Times New Roman" w:eastAsia="Times New Roman" w:hAnsi="Times New Roman" w:cs="Times New Roman"/>
+          <w:bCs/>
+          <w:sz w:val="26"/>
+          <w:szCs w:val="26"/>
         </w:rPr>
         <w:t>1.2. Objetivos Propostos/Solução dos Problemas</w:t>
       </w:r>
@@ -478,7 +516,7 @@
           <w:szCs w:val="24"/>
         </w:rPr>
         <w:tab/>
-        <w:t xml:space="preserve">O diferencial é a criação de gráficos, que têm como foco acompanhar o desenvolvimento das serpentes. Isso é muito útil no caso da chegada de serpentes novas ou </w:t>
+        <w:t xml:space="preserve">O diferencial é a criação de gráficos, que têm como foco acompanhar o </w:t>
       </w:r>
       <w:r>
         <w:rPr>
@@ -487,7 +525,7 @@
           <w:szCs w:val="24"/>
         </w:rPr>
         <w:lastRenderedPageBreak/>
-        <w:t>nascimento de filhotes, pois torna possível o acompanhamento do crescimento, peso e alimentação.</w:t>
+        <w:t>desenvolvimento das serpentes. Isso é muito útil no caso da chegada de serpentes novas ou nascimento de filhotes, pois torna possível o acompanhamento do crescimento, peso e alimentação.</w:t>
       </w:r>
     </w:p>
     <w:p>
@@ -506,35 +544,35 @@
         <w:spacing w:before="240" w:after="0" w:line="240" w:lineRule="auto"/>
         <w:rPr>
           <w:rFonts w:ascii="Times New Roman" w:eastAsia="Times New Roman" w:hAnsi="Times New Roman" w:cs="Times New Roman"/>
-          <w:b/>
-          <w:sz w:val="24"/>
-          <w:szCs w:val="24"/>
-        </w:rPr>
-      </w:pPr>
-      <w:r>
-        <w:rPr>
-          <w:rFonts w:ascii="Times New Roman" w:eastAsia="Times New Roman" w:hAnsi="Times New Roman" w:cs="Times New Roman"/>
-          <w:b/>
-          <w:sz w:val="24"/>
-          <w:szCs w:val="24"/>
+          <w:bCs/>
+          <w:sz w:val="26"/>
+          <w:szCs w:val="26"/>
+        </w:rPr>
+      </w:pPr>
+      <w:r>
+        <w:rPr>
+          <w:rFonts w:ascii="Times New Roman" w:eastAsia="Times New Roman" w:hAnsi="Times New Roman" w:cs="Times New Roman"/>
+          <w:bCs/>
+          <w:sz w:val="26"/>
+          <w:szCs w:val="26"/>
         </w:rPr>
         <w:t>1.3</w:t>
       </w:r>
       <w:r>
         <w:rPr>
           <w:rFonts w:ascii="Times New Roman" w:eastAsia="Times New Roman" w:hAnsi="Times New Roman" w:cs="Times New Roman"/>
-          <w:b/>
-          <w:sz w:val="24"/>
-          <w:szCs w:val="24"/>
+          <w:bCs/>
+          <w:sz w:val="26"/>
+          <w:szCs w:val="26"/>
         </w:rPr>
         <w:t xml:space="preserve"> </w:t>
       </w:r>
       <w:r>
         <w:rPr>
           <w:rFonts w:ascii="Times New Roman" w:eastAsia="Times New Roman" w:hAnsi="Times New Roman" w:cs="Times New Roman"/>
-          <w:b/>
-          <w:sz w:val="24"/>
-          <w:szCs w:val="24"/>
+          <w:bCs/>
+          <w:sz w:val="26"/>
+          <w:szCs w:val="26"/>
         </w:rPr>
         <w:t>Escopo</w:t>
       </w:r>
@@ -640,35 +678,35 @@
         <w:spacing w:before="240" w:after="0" w:line="240" w:lineRule="auto"/>
         <w:rPr>
           <w:rFonts w:ascii="Times New Roman" w:eastAsia="Times New Roman" w:hAnsi="Times New Roman" w:cs="Times New Roman"/>
-          <w:b/>
-          <w:sz w:val="24"/>
-          <w:szCs w:val="24"/>
-        </w:rPr>
-      </w:pPr>
-      <w:r>
-        <w:rPr>
-          <w:rFonts w:ascii="Times New Roman" w:eastAsia="Times New Roman" w:hAnsi="Times New Roman" w:cs="Times New Roman"/>
-          <w:b/>
-          <w:sz w:val="24"/>
-          <w:szCs w:val="24"/>
+          <w:bCs/>
+          <w:sz w:val="26"/>
+          <w:szCs w:val="26"/>
+        </w:rPr>
+      </w:pPr>
+      <w:r>
+        <w:rPr>
+          <w:rFonts w:ascii="Times New Roman" w:eastAsia="Times New Roman" w:hAnsi="Times New Roman" w:cs="Times New Roman"/>
+          <w:bCs/>
+          <w:sz w:val="26"/>
+          <w:szCs w:val="26"/>
         </w:rPr>
         <w:t>1.4</w:t>
       </w:r>
       <w:r>
         <w:rPr>
           <w:rFonts w:ascii="Times New Roman" w:eastAsia="Times New Roman" w:hAnsi="Times New Roman" w:cs="Times New Roman"/>
-          <w:b/>
-          <w:sz w:val="24"/>
-          <w:szCs w:val="24"/>
+          <w:bCs/>
+          <w:sz w:val="26"/>
+          <w:szCs w:val="26"/>
         </w:rPr>
         <w:t xml:space="preserve"> </w:t>
       </w:r>
       <w:r>
         <w:rPr>
           <w:rFonts w:ascii="Times New Roman" w:eastAsia="Times New Roman" w:hAnsi="Times New Roman" w:cs="Times New Roman"/>
-          <w:b/>
-          <w:sz w:val="24"/>
-          <w:szCs w:val="24"/>
+          <w:bCs/>
+          <w:sz w:val="26"/>
+          <w:szCs w:val="26"/>
         </w:rPr>
         <w:t>Viabilidade do projeto</w:t>
       </w:r>
@@ -697,7 +735,79 @@
           <w:sz w:val="24"/>
           <w:szCs w:val="24"/>
         </w:rPr>
-        <w:t>O desenvolvimento do sistema será dividido em 2 partes, o back-end e o front-end. Para o desenvolvimento front-end e do back-end não há demais custos, pois serão utilizadas ferramentas gratuitas para tal. Para o possível deploy da aplicação não há muitos custos tendo em vista a gama de serviços de hospedagem a preços favoráveis disponíveis no tempo atual.</w:t>
+        <w:t xml:space="preserve">O desenvolvimento do sistema será dividido em 2 partes, o </w:t>
+      </w:r>
+      <w:proofErr w:type="spellStart"/>
+      <w:r>
+        <w:rPr>
+          <w:rFonts w:ascii="Times New Roman" w:eastAsia="Times New Roman" w:hAnsi="Times New Roman" w:cs="Times New Roman"/>
+          <w:sz w:val="24"/>
+          <w:szCs w:val="24"/>
+        </w:rPr>
+        <w:t>back-end</w:t>
+      </w:r>
+      <w:proofErr w:type="spellEnd"/>
+      <w:r>
+        <w:rPr>
+          <w:rFonts w:ascii="Times New Roman" w:eastAsia="Times New Roman" w:hAnsi="Times New Roman" w:cs="Times New Roman"/>
+          <w:sz w:val="24"/>
+          <w:szCs w:val="24"/>
+        </w:rPr>
+        <w:t xml:space="preserve"> e o front-end. Para o desenvolvimento front-</w:t>
+      </w:r>
+      <w:proofErr w:type="spellStart"/>
+      <w:r>
+        <w:rPr>
+          <w:rFonts w:ascii="Times New Roman" w:eastAsia="Times New Roman" w:hAnsi="Times New Roman" w:cs="Times New Roman"/>
+          <w:sz w:val="24"/>
+          <w:szCs w:val="24"/>
+        </w:rPr>
+        <w:t>end</w:t>
+      </w:r>
+      <w:proofErr w:type="spellEnd"/>
+      <w:r>
+        <w:rPr>
+          <w:rFonts w:ascii="Times New Roman" w:eastAsia="Times New Roman" w:hAnsi="Times New Roman" w:cs="Times New Roman"/>
+          <w:sz w:val="24"/>
+          <w:szCs w:val="24"/>
+        </w:rPr>
+        <w:t xml:space="preserve"> e do </w:t>
+      </w:r>
+      <w:proofErr w:type="spellStart"/>
+      <w:r>
+        <w:rPr>
+          <w:rFonts w:ascii="Times New Roman" w:eastAsia="Times New Roman" w:hAnsi="Times New Roman" w:cs="Times New Roman"/>
+          <w:sz w:val="24"/>
+          <w:szCs w:val="24"/>
+        </w:rPr>
+        <w:t>back-end</w:t>
+      </w:r>
+      <w:proofErr w:type="spellEnd"/>
+      <w:r>
+        <w:rPr>
+          <w:rFonts w:ascii="Times New Roman" w:eastAsia="Times New Roman" w:hAnsi="Times New Roman" w:cs="Times New Roman"/>
+          <w:sz w:val="24"/>
+          <w:szCs w:val="24"/>
+        </w:rPr>
+        <w:t xml:space="preserve"> não há demais custos, pois serão utilizadas ferramentas gratuitas para tal. Para o possível </w:t>
+      </w:r>
+      <w:proofErr w:type="spellStart"/>
+      <w:r>
+        <w:rPr>
+          <w:rFonts w:ascii="Times New Roman" w:eastAsia="Times New Roman" w:hAnsi="Times New Roman" w:cs="Times New Roman"/>
+          <w:sz w:val="24"/>
+          <w:szCs w:val="24"/>
+        </w:rPr>
+        <w:t>deploy</w:t>
+      </w:r>
+      <w:proofErr w:type="spellEnd"/>
+      <w:r>
+        <w:rPr>
+          <w:rFonts w:ascii="Times New Roman" w:eastAsia="Times New Roman" w:hAnsi="Times New Roman" w:cs="Times New Roman"/>
+          <w:sz w:val="24"/>
+          <w:szCs w:val="24"/>
+        </w:rPr>
+        <w:t xml:space="preserve"> da aplicação não há muitos custos tendo em vista a gama de serviços de hospedagem a preços favoráveis disponíveis no tempo atual.</w:t>
       </w:r>
     </w:p>
     <w:p>
@@ -753,70 +863,161 @@
         <w:spacing w:before="240" w:after="0" w:line="240" w:lineRule="auto"/>
         <w:rPr>
           <w:rFonts w:ascii="Times New Roman" w:eastAsia="Times New Roman" w:hAnsi="Times New Roman" w:cs="Times New Roman"/>
-          <w:b/>
-          <w:sz w:val="24"/>
-          <w:szCs w:val="24"/>
-        </w:rPr>
-      </w:pPr>
-      <w:r>
-        <w:rPr>
-          <w:rFonts w:ascii="Times New Roman" w:eastAsia="Times New Roman" w:hAnsi="Times New Roman" w:cs="Times New Roman"/>
-          <w:b/>
-          <w:sz w:val="24"/>
-          <w:szCs w:val="24"/>
+          <w:bCs/>
+          <w:sz w:val="26"/>
+          <w:szCs w:val="26"/>
+        </w:rPr>
+      </w:pPr>
+      <w:r>
+        <w:rPr>
+          <w:rFonts w:ascii="Times New Roman" w:eastAsia="Times New Roman" w:hAnsi="Times New Roman" w:cs="Times New Roman"/>
+          <w:bCs/>
+          <w:sz w:val="26"/>
+          <w:szCs w:val="26"/>
         </w:rPr>
         <w:t>1.5</w:t>
       </w:r>
       <w:r>
         <w:rPr>
           <w:rFonts w:ascii="Times New Roman" w:eastAsia="Times New Roman" w:hAnsi="Times New Roman" w:cs="Times New Roman"/>
-          <w:b/>
-          <w:sz w:val="24"/>
-          <w:szCs w:val="24"/>
-        </w:rPr>
-        <w:t xml:space="preserve"> </w:t>
-      </w:r>
-      <w:r>
-        <w:rPr>
-          <w:rFonts w:ascii="Times New Roman" w:eastAsia="Times New Roman" w:hAnsi="Times New Roman" w:cs="Times New Roman"/>
-          <w:b/>
-          <w:sz w:val="24"/>
-          <w:szCs w:val="24"/>
-        </w:rPr>
-        <w:t>Estrutura do trabalho</w:t>
+          <w:bCs/>
+          <w:sz w:val="26"/>
+          <w:szCs w:val="26"/>
+        </w:rPr>
+        <w:t xml:space="preserve"> Estrutura do trabalho</w:t>
       </w:r>
     </w:p>
     <w:p/>
     <w:p>
-      <w:r>
-        <w:t>O projeto foi desenvolvido com a linguagem Java, em conjunto com o banco de dados PostgreSQL. Para o desenvolvimento dos casos de uso, foi utilizado o software StarUML.</w:t>
-      </w:r>
-    </w:p>
-    <w:p>
-      <w:r>
+      <w:pPr>
+        <w:jc w:val="both"/>
+        <w:rPr>
+          <w:rFonts w:ascii="Times New Roman" w:hAnsi="Times New Roman" w:cs="Times New Roman"/>
+          <w:sz w:val="24"/>
+          <w:szCs w:val="24"/>
+        </w:rPr>
+      </w:pPr>
+      <w:r>
+        <w:rPr>
+          <w:rFonts w:ascii="Times New Roman" w:hAnsi="Times New Roman" w:cs="Times New Roman"/>
+          <w:sz w:val="24"/>
+          <w:szCs w:val="24"/>
+        </w:rPr>
+        <w:t xml:space="preserve">O projeto foi desenvolvido com a linguagem Java, em conjunto com o banco de dados PostgreSQL. Para o desenvolvimento dos casos de uso, foi utilizado o software </w:t>
+      </w:r>
+      <w:proofErr w:type="spellStart"/>
+      <w:r>
+        <w:rPr>
+          <w:rFonts w:ascii="Times New Roman" w:hAnsi="Times New Roman" w:cs="Times New Roman"/>
+          <w:sz w:val="24"/>
+          <w:szCs w:val="24"/>
+        </w:rPr>
+        <w:t>StarUML</w:t>
+      </w:r>
+      <w:proofErr w:type="spellEnd"/>
+      <w:r>
+        <w:rPr>
+          <w:rFonts w:ascii="Times New Roman" w:hAnsi="Times New Roman" w:cs="Times New Roman"/>
+          <w:sz w:val="24"/>
+          <w:szCs w:val="24"/>
+        </w:rPr>
+        <w:t>.</w:t>
+      </w:r>
+    </w:p>
+    <w:p>
+      <w:pPr>
+        <w:jc w:val="both"/>
+        <w:rPr>
+          <w:rFonts w:ascii="Times New Roman" w:hAnsi="Times New Roman" w:cs="Times New Roman"/>
+          <w:sz w:val="24"/>
+          <w:szCs w:val="24"/>
+        </w:rPr>
+      </w:pPr>
+      <w:r>
+        <w:rPr>
+          <w:rFonts w:ascii="Times New Roman" w:hAnsi="Times New Roman" w:cs="Times New Roman"/>
+          <w:sz w:val="24"/>
+          <w:szCs w:val="24"/>
+        </w:rPr>
         <w:tab/>
         <w:t xml:space="preserve">A IDE utilizada no desenvolvimento foi o NetBeans </w:t>
       </w:r>
       <w:r>
+        <w:rPr>
+          <w:rFonts w:ascii="Times New Roman" w:hAnsi="Times New Roman" w:cs="Times New Roman"/>
+          <w:sz w:val="24"/>
+          <w:szCs w:val="24"/>
+        </w:rPr>
         <w:t xml:space="preserve">versão </w:t>
       </w:r>
       <w:r>
+        <w:rPr>
+          <w:rFonts w:ascii="Times New Roman" w:hAnsi="Times New Roman" w:cs="Times New Roman"/>
+          <w:sz w:val="24"/>
+          <w:szCs w:val="24"/>
+        </w:rPr>
         <w:t>12</w:t>
       </w:r>
       <w:r>
+        <w:rPr>
+          <w:rFonts w:ascii="Times New Roman" w:hAnsi="Times New Roman" w:cs="Times New Roman"/>
+          <w:sz w:val="24"/>
+          <w:szCs w:val="24"/>
+        </w:rPr>
         <w:t>, ferramenta de desenvolvimento Java gratuita e de código aberto, o que evita custos para o desenvolvimento do sistema.</w:t>
       </w:r>
       <w:r>
+        <w:rPr>
+          <w:rFonts w:ascii="Times New Roman" w:hAnsi="Times New Roman" w:cs="Times New Roman"/>
+          <w:sz w:val="24"/>
+          <w:szCs w:val="24"/>
+        </w:rPr>
         <w:t xml:space="preserve"> (Wikipedia, 2021).</w:t>
       </w:r>
     </w:p>
     <w:p>
-      <w:r>
+      <w:pPr>
+        <w:jc w:val="both"/>
+        <w:rPr>
+          <w:rFonts w:ascii="Times New Roman" w:hAnsi="Times New Roman" w:cs="Times New Roman"/>
+          <w:sz w:val="24"/>
+          <w:szCs w:val="24"/>
+        </w:rPr>
+      </w:pPr>
+      <w:r>
+        <w:rPr>
+          <w:rFonts w:ascii="Times New Roman" w:hAnsi="Times New Roman" w:cs="Times New Roman"/>
+          <w:sz w:val="24"/>
+          <w:szCs w:val="24"/>
+        </w:rPr>
         <w:tab/>
         <w:t>O SGBD utilizado no sistema é o PostgreSQL, ferramenta gratuita e também de código aberto.</w:t>
       </w:r>
       <w:r>
-        <w:t xml:space="preserve"> (DevMedia, 2021).</w:t>
+        <w:rPr>
+          <w:rFonts w:ascii="Times New Roman" w:hAnsi="Times New Roman" w:cs="Times New Roman"/>
+          <w:sz w:val="24"/>
+          <w:szCs w:val="24"/>
+        </w:rPr>
+        <w:t xml:space="preserve"> (</w:t>
+      </w:r>
+      <w:proofErr w:type="spellStart"/>
+      <w:r>
+        <w:rPr>
+          <w:rFonts w:ascii="Times New Roman" w:hAnsi="Times New Roman" w:cs="Times New Roman"/>
+          <w:sz w:val="24"/>
+          <w:szCs w:val="24"/>
+        </w:rPr>
+        <w:t>DevMedia</w:t>
+      </w:r>
+      <w:proofErr w:type="spellEnd"/>
+      <w:r>
+        <w:rPr>
+          <w:rFonts w:ascii="Times New Roman" w:hAnsi="Times New Roman" w:cs="Times New Roman"/>
+          <w:sz w:val="24"/>
+          <w:szCs w:val="24"/>
+        </w:rPr>
+        <w:t>, 2021).</w:t>
       </w:r>
     </w:p>
     <w:p>
@@ -860,17 +1061,7 @@
           <w:szCs w:val="26"/>
         </w:rPr>
         <w:lastRenderedPageBreak/>
-        <w:t xml:space="preserve">2. </w:t>
-      </w:r>
-      <w:r>
-        <w:rPr>
-          <w:rFonts w:ascii="Times New Roman" w:eastAsia="Times New Roman" w:hAnsi="Times New Roman" w:cs="Times New Roman"/>
-          <w:b/>
-          <w:color w:val="000000"/>
-          <w:sz w:val="26"/>
-          <w:szCs w:val="26"/>
-        </w:rPr>
-        <w:t>Trabalhos Correlatos Existentes</w:t>
+        <w:t>2. Trabalhos Correlatos Existentes</w:t>
       </w:r>
     </w:p>
     <w:p>
@@ -900,8 +1091,13 @@
         <w:t>Não foram encontrados trabalhos similares, ou outros sistemas que façam o gerenciamento de um serpentário.</w:t>
       </w:r>
     </w:p>
-    <w:p/>
-    <w:p/>
+    <w:p>
+      <w:pPr>
+        <w:rPr>
+          <w:rFonts w:ascii="Times New Roman" w:hAnsi="Times New Roman" w:cs="Times New Roman"/>
+        </w:rPr>
+      </w:pPr>
+    </w:p>
     <w:p>
       <w:pPr>
         <w:pStyle w:val="Ttulo1"/>
@@ -932,17 +1128,7 @@
           <w:sz w:val="26"/>
           <w:szCs w:val="26"/>
         </w:rPr>
-        <w:t xml:space="preserve">3. </w:t>
-      </w:r>
-      <w:r>
-        <w:rPr>
-          <w:rFonts w:ascii="Times New Roman" w:eastAsia="Times New Roman" w:hAnsi="Times New Roman" w:cs="Times New Roman"/>
-          <w:b/>
-          <w:color w:val="000000"/>
-          <w:sz w:val="26"/>
-          <w:szCs w:val="26"/>
-        </w:rPr>
-        <w:t>Requisitos</w:t>
+        <w:t>3. Requisitos</w:t>
       </w:r>
     </w:p>
     <w:p>
@@ -969,35 +1155,48 @@
           <w:sz w:val="24"/>
           <w:szCs w:val="24"/>
         </w:rPr>
-        <w:t xml:space="preserve">Apresentação dos requisitos do sistema </w:t>
-      </w:r>
-      <w:r>
-        <w:rPr>
-          <w:rFonts w:ascii="Times New Roman" w:eastAsia="Times New Roman" w:hAnsi="Times New Roman" w:cs="Times New Roman"/>
-          <w:sz w:val="24"/>
-          <w:szCs w:val="24"/>
-        </w:rPr>
-        <w:t>gerenciador de serpentário</w:t>
-      </w:r>
-      <w:r>
-        <w:rPr>
-          <w:rFonts w:ascii="Times New Roman" w:eastAsia="Times New Roman" w:hAnsi="Times New Roman" w:cs="Times New Roman"/>
-          <w:sz w:val="24"/>
-          <w:szCs w:val="24"/>
-        </w:rPr>
-        <w:t>.</w:t>
-      </w:r>
-    </w:p>
-    <w:p/>
-    <w:p/>
-    <w:p>
-      <w:r>
+        <w:t>Apresentação dos requisitos do sistema gerenciador de serpentário.</w:t>
+      </w:r>
+    </w:p>
+    <w:p>
+      <w:pPr>
+        <w:rPr>
+          <w:rFonts w:ascii="Times New Roman" w:hAnsi="Times New Roman" w:cs="Times New Roman"/>
+          <w:sz w:val="24"/>
+          <w:szCs w:val="24"/>
+        </w:rPr>
+      </w:pPr>
+    </w:p>
+    <w:p>
+      <w:pPr>
+        <w:rPr>
+          <w:rFonts w:ascii="Times New Roman" w:hAnsi="Times New Roman" w:cs="Times New Roman"/>
+          <w:sz w:val="24"/>
+          <w:szCs w:val="24"/>
+        </w:rPr>
+      </w:pPr>
+      <w:r>
+        <w:rPr>
+          <w:rFonts w:ascii="Times New Roman" w:hAnsi="Times New Roman" w:cs="Times New Roman"/>
+          <w:sz w:val="24"/>
+          <w:szCs w:val="24"/>
+        </w:rPr>
         <w:t>3</w:t>
       </w:r>
       <w:r>
+        <w:rPr>
+          <w:rFonts w:ascii="Times New Roman" w:hAnsi="Times New Roman" w:cs="Times New Roman"/>
+          <w:sz w:val="24"/>
+          <w:szCs w:val="24"/>
+        </w:rPr>
         <w:t>.1</w:t>
       </w:r>
       <w:r>
+        <w:rPr>
+          <w:rFonts w:ascii="Times New Roman" w:hAnsi="Times New Roman" w:cs="Times New Roman"/>
+          <w:sz w:val="24"/>
+          <w:szCs w:val="24"/>
+        </w:rPr>
         <w:tab/>
         <w:t>Requisitos funcionais</w:t>
       </w:r>
@@ -1005,6 +1204,11 @@
     <w:p>
       <w:pPr>
         <w:jc w:val="both"/>
+        <w:rPr>
+          <w:rFonts w:ascii="Times New Roman" w:hAnsi="Times New Roman" w:cs="Times New Roman"/>
+          <w:sz w:val="24"/>
+          <w:szCs w:val="24"/>
+        </w:rPr>
       </w:pPr>
     </w:p>
     <w:tbl>
@@ -1029,8 +1233,18 @@
           <w:p>
             <w:pPr>
               <w:jc w:val="both"/>
+              <w:rPr>
+                <w:rFonts w:ascii="Times New Roman" w:hAnsi="Times New Roman" w:cs="Times New Roman"/>
+                <w:sz w:val="24"/>
+                <w:szCs w:val="24"/>
+              </w:rPr>
             </w:pPr>
             <w:r>
+              <w:rPr>
+                <w:rFonts w:ascii="Times New Roman" w:hAnsi="Times New Roman" w:cs="Times New Roman"/>
+                <w:sz w:val="24"/>
+                <w:szCs w:val="24"/>
+              </w:rPr>
               <w:t>Requisito Funcional 001</w:t>
             </w:r>
           </w:p>
@@ -1043,8 +1257,18 @@
           <w:p>
             <w:pPr>
               <w:jc w:val="both"/>
+              <w:rPr>
+                <w:rFonts w:ascii="Times New Roman" w:hAnsi="Times New Roman" w:cs="Times New Roman"/>
+                <w:sz w:val="24"/>
+                <w:szCs w:val="24"/>
+              </w:rPr>
             </w:pPr>
             <w:r>
+              <w:rPr>
+                <w:rFonts w:ascii="Times New Roman" w:hAnsi="Times New Roman" w:cs="Times New Roman"/>
+                <w:sz w:val="24"/>
+                <w:szCs w:val="24"/>
+              </w:rPr>
               <w:t>Salvar novas serpentes</w:t>
             </w:r>
           </w:p>
@@ -1062,6 +1286,11 @@
           <w:p>
             <w:pPr>
               <w:jc w:val="both"/>
+              <w:rPr>
+                <w:rFonts w:ascii="Times New Roman" w:hAnsi="Times New Roman" w:cs="Times New Roman"/>
+                <w:sz w:val="24"/>
+                <w:szCs w:val="24"/>
+              </w:rPr>
             </w:pPr>
           </w:p>
         </w:tc>
@@ -1073,8 +1302,18 @@
           <w:p>
             <w:pPr>
               <w:jc w:val="both"/>
+              <w:rPr>
+                <w:rFonts w:ascii="Times New Roman" w:hAnsi="Times New Roman" w:cs="Times New Roman"/>
+                <w:sz w:val="24"/>
+                <w:szCs w:val="24"/>
+              </w:rPr>
             </w:pPr>
             <w:r>
+              <w:rPr>
+                <w:rFonts w:ascii="Times New Roman" w:hAnsi="Times New Roman" w:cs="Times New Roman"/>
+                <w:sz w:val="24"/>
+                <w:szCs w:val="24"/>
+              </w:rPr>
               <w:t>Para adicionar novas serpentes, todos os campos do cadastro devem ser preenchidos. O código deve ser um campo único</w:t>
             </w:r>
           </w:p>
@@ -1083,12 +1322,30 @@
     </w:tbl>
     <w:p>
       <w:pPr>
+        <w:jc w:val="center"/>
+        <w:rPr>
+          <w:rFonts w:ascii="Times New Roman" w:hAnsi="Times New Roman" w:cs="Times New Roman"/>
+          <w:sz w:val="24"/>
+          <w:szCs w:val="24"/>
+        </w:rPr>
+      </w:pPr>
+      <w:r>
+        <w:rPr>
+          <w:rFonts w:ascii="Times New Roman" w:hAnsi="Times New Roman" w:cs="Times New Roman"/>
+          <w:sz w:val="24"/>
+          <w:szCs w:val="24"/>
+        </w:rPr>
+        <w:t>Tabela 01 – RF 01</w:t>
+      </w:r>
+    </w:p>
+    <w:p>
+      <w:pPr>
         <w:jc w:val="both"/>
-      </w:pPr>
-    </w:p>
-    <w:p>
-      <w:pPr>
-        <w:jc w:val="both"/>
+        <w:rPr>
+          <w:rFonts w:ascii="Times New Roman" w:hAnsi="Times New Roman" w:cs="Times New Roman"/>
+          <w:sz w:val="24"/>
+          <w:szCs w:val="24"/>
+        </w:rPr>
       </w:pPr>
     </w:p>
     <w:tbl>
@@ -1111,7 +1368,19 @@
             <w:vAlign w:val="center"/>
           </w:tcPr>
           <w:p>
+            <w:pPr>
+              <w:rPr>
+                <w:rFonts w:ascii="Times New Roman" w:hAnsi="Times New Roman" w:cs="Times New Roman"/>
+                <w:sz w:val="24"/>
+                <w:szCs w:val="24"/>
+              </w:rPr>
+            </w:pPr>
             <w:r>
+              <w:rPr>
+                <w:rFonts w:ascii="Times New Roman" w:hAnsi="Times New Roman" w:cs="Times New Roman"/>
+                <w:sz w:val="24"/>
+                <w:szCs w:val="24"/>
+              </w:rPr>
               <w:t>Requisito Funcional 002</w:t>
             </w:r>
           </w:p>
@@ -1122,7 +1391,19 @@
             <w:vAlign w:val="center"/>
           </w:tcPr>
           <w:p>
+            <w:pPr>
+              <w:rPr>
+                <w:rFonts w:ascii="Times New Roman" w:hAnsi="Times New Roman" w:cs="Times New Roman"/>
+                <w:sz w:val="24"/>
+                <w:szCs w:val="24"/>
+              </w:rPr>
+            </w:pPr>
             <w:r>
+              <w:rPr>
+                <w:rFonts w:ascii="Times New Roman" w:hAnsi="Times New Roman" w:cs="Times New Roman"/>
+                <w:sz w:val="24"/>
+                <w:szCs w:val="24"/>
+              </w:rPr>
               <w:t>Atualização de informações</w:t>
             </w:r>
           </w:p>
@@ -1137,7 +1418,15 @@
             <w:tcW w:w="2689" w:type="dxa"/>
             <w:vAlign w:val="center"/>
           </w:tcPr>
-          <w:p/>
+          <w:p>
+            <w:pPr>
+              <w:rPr>
+                <w:rFonts w:ascii="Times New Roman" w:hAnsi="Times New Roman" w:cs="Times New Roman"/>
+                <w:sz w:val="24"/>
+                <w:szCs w:val="24"/>
+              </w:rPr>
+            </w:pPr>
+          </w:p>
         </w:tc>
         <w:tc>
           <w:tcPr>
@@ -1145,7 +1434,19 @@
             <w:vAlign w:val="center"/>
           </w:tcPr>
           <w:p>
+            <w:pPr>
+              <w:rPr>
+                <w:rFonts w:ascii="Times New Roman" w:hAnsi="Times New Roman" w:cs="Times New Roman"/>
+                <w:sz w:val="24"/>
+                <w:szCs w:val="24"/>
+              </w:rPr>
+            </w:pPr>
             <w:r>
+              <w:rPr>
+                <w:rFonts w:ascii="Times New Roman" w:hAnsi="Times New Roman" w:cs="Times New Roman"/>
+                <w:sz w:val="24"/>
+                <w:szCs w:val="24"/>
+              </w:rPr>
               <w:t>Só podem ser atualizados os dados de serpentes já cadastradas.</w:t>
             </w:r>
           </w:p>
@@ -1154,10 +1455,55 @@
     </w:tbl>
     <w:p>
       <w:pPr>
-        <w:jc w:val="both"/>
-      </w:pPr>
-    </w:p>
-    <w:p/>
+        <w:jc w:val="center"/>
+        <w:rPr>
+          <w:rFonts w:ascii="Times New Roman" w:hAnsi="Times New Roman" w:cs="Times New Roman"/>
+          <w:sz w:val="24"/>
+          <w:szCs w:val="24"/>
+        </w:rPr>
+      </w:pPr>
+      <w:r>
+        <w:rPr>
+          <w:rFonts w:ascii="Times New Roman" w:hAnsi="Times New Roman" w:cs="Times New Roman"/>
+          <w:sz w:val="24"/>
+          <w:szCs w:val="24"/>
+        </w:rPr>
+        <w:t>Tabela 0</w:t>
+      </w:r>
+      <w:r>
+        <w:rPr>
+          <w:rFonts w:ascii="Times New Roman" w:hAnsi="Times New Roman" w:cs="Times New Roman"/>
+          <w:sz w:val="24"/>
+          <w:szCs w:val="24"/>
+        </w:rPr>
+        <w:t>2</w:t>
+      </w:r>
+      <w:r>
+        <w:rPr>
+          <w:rFonts w:ascii="Times New Roman" w:hAnsi="Times New Roman" w:cs="Times New Roman"/>
+          <w:sz w:val="24"/>
+          <w:szCs w:val="24"/>
+        </w:rPr>
+        <w:t xml:space="preserve"> – RF 0</w:t>
+      </w:r>
+      <w:r>
+        <w:rPr>
+          <w:rFonts w:ascii="Times New Roman" w:hAnsi="Times New Roman" w:cs="Times New Roman"/>
+          <w:sz w:val="24"/>
+          <w:szCs w:val="24"/>
+        </w:rPr>
+        <w:t>2</w:t>
+      </w:r>
+    </w:p>
+    <w:p>
+      <w:pPr>
+        <w:rPr>
+          <w:rFonts w:ascii="Times New Roman" w:hAnsi="Times New Roman" w:cs="Times New Roman"/>
+          <w:sz w:val="24"/>
+          <w:szCs w:val="24"/>
+        </w:rPr>
+      </w:pPr>
+    </w:p>
     <w:tbl>
       <w:tblPr>
         <w:tblStyle w:val="Tabelacomgrade"/>
@@ -1178,7 +1524,19 @@
             <w:vAlign w:val="center"/>
           </w:tcPr>
           <w:p>
+            <w:pPr>
+              <w:rPr>
+                <w:rFonts w:ascii="Times New Roman" w:hAnsi="Times New Roman" w:cs="Times New Roman"/>
+                <w:sz w:val="24"/>
+                <w:szCs w:val="24"/>
+              </w:rPr>
+            </w:pPr>
             <w:r>
+              <w:rPr>
+                <w:rFonts w:ascii="Times New Roman" w:hAnsi="Times New Roman" w:cs="Times New Roman"/>
+                <w:sz w:val="24"/>
+                <w:szCs w:val="24"/>
+              </w:rPr>
               <w:t>Requisito Funcional 003</w:t>
             </w:r>
           </w:p>
@@ -1189,7 +1547,19 @@
             <w:vAlign w:val="center"/>
           </w:tcPr>
           <w:p>
+            <w:pPr>
+              <w:rPr>
+                <w:rFonts w:ascii="Times New Roman" w:hAnsi="Times New Roman" w:cs="Times New Roman"/>
+                <w:sz w:val="24"/>
+                <w:szCs w:val="24"/>
+              </w:rPr>
+            </w:pPr>
             <w:r>
+              <w:rPr>
+                <w:rFonts w:ascii="Times New Roman" w:hAnsi="Times New Roman" w:cs="Times New Roman"/>
+                <w:sz w:val="24"/>
+                <w:szCs w:val="24"/>
+              </w:rPr>
               <w:t>Gráficos</w:t>
             </w:r>
           </w:p>
@@ -1204,7 +1574,15 @@
             <w:tcW w:w="2689" w:type="dxa"/>
             <w:vAlign w:val="center"/>
           </w:tcPr>
-          <w:p/>
+          <w:p>
+            <w:pPr>
+              <w:rPr>
+                <w:rFonts w:ascii="Times New Roman" w:hAnsi="Times New Roman" w:cs="Times New Roman"/>
+                <w:sz w:val="24"/>
+                <w:szCs w:val="24"/>
+              </w:rPr>
+            </w:pPr>
+          </w:p>
         </w:tc>
         <w:tc>
           <w:tcPr>
@@ -1212,19 +1590,93 @@
             <w:vAlign w:val="center"/>
           </w:tcPr>
           <w:p>
+            <w:pPr>
+              <w:rPr>
+                <w:rFonts w:ascii="Times New Roman" w:hAnsi="Times New Roman" w:cs="Times New Roman"/>
+                <w:sz w:val="24"/>
+                <w:szCs w:val="24"/>
+              </w:rPr>
+            </w:pPr>
             <w:r>
+              <w:rPr>
+                <w:rFonts w:ascii="Times New Roman" w:hAnsi="Times New Roman" w:cs="Times New Roman"/>
+                <w:sz w:val="24"/>
+                <w:szCs w:val="24"/>
+              </w:rPr>
               <w:t>Para gerar os gráficos, é necessário que haja ao menos 2 registros de cada serpente.</w:t>
             </w:r>
           </w:p>
           <w:p>
+            <w:pPr>
+              <w:rPr>
+                <w:rFonts w:ascii="Times New Roman" w:hAnsi="Times New Roman" w:cs="Times New Roman"/>
+                <w:sz w:val="24"/>
+                <w:szCs w:val="24"/>
+              </w:rPr>
+            </w:pPr>
             <w:r>
+              <w:rPr>
+                <w:rFonts w:ascii="Times New Roman" w:hAnsi="Times New Roman" w:cs="Times New Roman"/>
+                <w:sz w:val="24"/>
+                <w:szCs w:val="24"/>
+              </w:rPr>
               <w:t>Exemplo: 2 entradas de peso, 2 entradas de alimentação.</w:t>
             </w:r>
           </w:p>
         </w:tc>
       </w:tr>
     </w:tbl>
-    <w:p/>
+    <w:p>
+      <w:pPr>
+        <w:jc w:val="center"/>
+        <w:rPr>
+          <w:rFonts w:ascii="Times New Roman" w:hAnsi="Times New Roman" w:cs="Times New Roman"/>
+          <w:sz w:val="24"/>
+          <w:szCs w:val="24"/>
+        </w:rPr>
+      </w:pPr>
+      <w:r>
+        <w:rPr>
+          <w:rFonts w:ascii="Times New Roman" w:hAnsi="Times New Roman" w:cs="Times New Roman"/>
+          <w:sz w:val="24"/>
+          <w:szCs w:val="24"/>
+        </w:rPr>
+        <w:t>Tabela 0</w:t>
+      </w:r>
+      <w:r>
+        <w:rPr>
+          <w:rFonts w:ascii="Times New Roman" w:hAnsi="Times New Roman" w:cs="Times New Roman"/>
+          <w:sz w:val="24"/>
+          <w:szCs w:val="24"/>
+        </w:rPr>
+        <w:t>3</w:t>
+      </w:r>
+      <w:r>
+        <w:rPr>
+          <w:rFonts w:ascii="Times New Roman" w:hAnsi="Times New Roman" w:cs="Times New Roman"/>
+          <w:sz w:val="24"/>
+          <w:szCs w:val="24"/>
+        </w:rPr>
+        <w:t xml:space="preserve"> – RF 0</w:t>
+      </w:r>
+      <w:r>
+        <w:rPr>
+          <w:rFonts w:ascii="Times New Roman" w:hAnsi="Times New Roman" w:cs="Times New Roman"/>
+          <w:sz w:val="24"/>
+          <w:szCs w:val="24"/>
+        </w:rPr>
+        <w:t>3</w:t>
+      </w:r>
+    </w:p>
+    <w:p>
+      <w:pPr>
+        <w:rPr>
+          <w:rFonts w:ascii="Times New Roman" w:hAnsi="Times New Roman" w:cs="Times New Roman"/>
+          <w:sz w:val="24"/>
+          <w:szCs w:val="24"/>
+        </w:rPr>
+      </w:pPr>
+    </w:p>
     <w:tbl>
       <w:tblPr>
         <w:tblStyle w:val="Tabelacomgrade"/>
@@ -1245,7 +1697,19 @@
             <w:vAlign w:val="center"/>
           </w:tcPr>
           <w:p>
+            <w:pPr>
+              <w:rPr>
+                <w:rFonts w:ascii="Times New Roman" w:hAnsi="Times New Roman" w:cs="Times New Roman"/>
+                <w:sz w:val="24"/>
+                <w:szCs w:val="24"/>
+              </w:rPr>
+            </w:pPr>
             <w:r>
+              <w:rPr>
+                <w:rFonts w:ascii="Times New Roman" w:hAnsi="Times New Roman" w:cs="Times New Roman"/>
+                <w:sz w:val="24"/>
+                <w:szCs w:val="24"/>
+              </w:rPr>
               <w:t>Requisito Funcional 004</w:t>
             </w:r>
           </w:p>
@@ -1256,7 +1720,19 @@
             <w:vAlign w:val="center"/>
           </w:tcPr>
           <w:p>
+            <w:pPr>
+              <w:rPr>
+                <w:rFonts w:ascii="Times New Roman" w:hAnsi="Times New Roman" w:cs="Times New Roman"/>
+                <w:sz w:val="24"/>
+                <w:szCs w:val="24"/>
+              </w:rPr>
+            </w:pPr>
             <w:r>
+              <w:rPr>
+                <w:rFonts w:ascii="Times New Roman" w:hAnsi="Times New Roman" w:cs="Times New Roman"/>
+                <w:sz w:val="24"/>
+                <w:szCs w:val="24"/>
+              </w:rPr>
               <w:t>Exportação de gráficos</w:t>
             </w:r>
           </w:p>
@@ -1271,7 +1747,15 @@
             <w:tcW w:w="2689" w:type="dxa"/>
             <w:vAlign w:val="center"/>
           </w:tcPr>
-          <w:p/>
+          <w:p>
+            <w:pPr>
+              <w:rPr>
+                <w:rFonts w:ascii="Times New Roman" w:hAnsi="Times New Roman" w:cs="Times New Roman"/>
+                <w:sz w:val="24"/>
+                <w:szCs w:val="24"/>
+              </w:rPr>
+            </w:pPr>
+          </w:p>
         </w:tc>
         <w:tc>
           <w:tcPr>
@@ -1279,31 +1763,111 @@
             <w:vAlign w:val="center"/>
           </w:tcPr>
           <w:p>
+            <w:pPr>
+              <w:rPr>
+                <w:rFonts w:ascii="Times New Roman" w:hAnsi="Times New Roman" w:cs="Times New Roman"/>
+                <w:sz w:val="24"/>
+                <w:szCs w:val="24"/>
+              </w:rPr>
+            </w:pPr>
             <w:r>
+              <w:rPr>
+                <w:rFonts w:ascii="Times New Roman" w:hAnsi="Times New Roman" w:cs="Times New Roman"/>
+                <w:sz w:val="24"/>
+                <w:szCs w:val="24"/>
+              </w:rPr>
               <w:t>O gráfico pode ser exportado para PDF ou impresso.</w:t>
             </w:r>
           </w:p>
         </w:tc>
       </w:tr>
     </w:tbl>
-    <w:p/>
-    <w:p/>
-    <w:p>
-      <w:r>
+    <w:p>
+      <w:pPr>
+        <w:jc w:val="center"/>
+        <w:rPr>
+          <w:rFonts w:ascii="Times New Roman" w:hAnsi="Times New Roman" w:cs="Times New Roman"/>
+          <w:sz w:val="24"/>
+          <w:szCs w:val="24"/>
+        </w:rPr>
+      </w:pPr>
+      <w:r>
+        <w:rPr>
+          <w:rFonts w:ascii="Times New Roman" w:hAnsi="Times New Roman" w:cs="Times New Roman"/>
+          <w:sz w:val="24"/>
+          <w:szCs w:val="24"/>
+        </w:rPr>
+        <w:t>Tabela 0</w:t>
+      </w:r>
+      <w:r>
+        <w:rPr>
+          <w:rFonts w:ascii="Times New Roman" w:hAnsi="Times New Roman" w:cs="Times New Roman"/>
+          <w:sz w:val="24"/>
+          <w:szCs w:val="24"/>
+        </w:rPr>
+        <w:t>4</w:t>
+      </w:r>
+      <w:r>
+        <w:rPr>
+          <w:rFonts w:ascii="Times New Roman" w:hAnsi="Times New Roman" w:cs="Times New Roman"/>
+          <w:sz w:val="24"/>
+          <w:szCs w:val="24"/>
+        </w:rPr>
+        <w:t xml:space="preserve"> – RF 0</w:t>
+      </w:r>
+      <w:r>
+        <w:rPr>
+          <w:rFonts w:ascii="Times New Roman" w:hAnsi="Times New Roman" w:cs="Times New Roman"/>
+          <w:sz w:val="24"/>
+          <w:szCs w:val="24"/>
+        </w:rPr>
+        <w:t>4</w:t>
+      </w:r>
+    </w:p>
+    <w:p>
+      <w:pPr>
+        <w:rPr>
+          <w:rFonts w:ascii="Times New Roman" w:hAnsi="Times New Roman" w:cs="Times New Roman"/>
+          <w:sz w:val="24"/>
+          <w:szCs w:val="24"/>
+        </w:rPr>
+      </w:pPr>
+    </w:p>
+    <w:p>
+      <w:pPr>
+        <w:rPr>
+          <w:rFonts w:ascii="Times New Roman" w:hAnsi="Times New Roman" w:cs="Times New Roman"/>
+          <w:sz w:val="24"/>
+          <w:szCs w:val="24"/>
+        </w:rPr>
+      </w:pPr>
+      <w:r>
+        <w:rPr>
+          <w:rFonts w:ascii="Times New Roman" w:hAnsi="Times New Roman" w:cs="Times New Roman"/>
+          <w:sz w:val="24"/>
+          <w:szCs w:val="24"/>
+        </w:rPr>
         <w:t>3.1</w:t>
       </w:r>
       <w:r>
+        <w:rPr>
+          <w:rFonts w:ascii="Times New Roman" w:hAnsi="Times New Roman" w:cs="Times New Roman"/>
+          <w:sz w:val="24"/>
+          <w:szCs w:val="24"/>
+        </w:rPr>
         <w:tab/>
-        <w:t xml:space="preserve">Requisitos </w:t>
-      </w:r>
-      <w:r>
-        <w:t xml:space="preserve">não </w:t>
-      </w:r>
-      <w:r>
-        <w:t>funcionais</w:t>
-      </w:r>
-    </w:p>
-    <w:p/>
+        <w:t>Requisitos não funcionais</w:t>
+      </w:r>
+    </w:p>
+    <w:p>
+      <w:pPr>
+        <w:rPr>
+          <w:rFonts w:ascii="Times New Roman" w:hAnsi="Times New Roman" w:cs="Times New Roman"/>
+          <w:sz w:val="24"/>
+          <w:szCs w:val="24"/>
+        </w:rPr>
+      </w:pPr>
+    </w:p>
     <w:tbl>
       <w:tblPr>
         <w:tblStyle w:val="Tabelacomgrade"/>
@@ -1324,7 +1888,19 @@
             <w:vAlign w:val="center"/>
           </w:tcPr>
           <w:p>
+            <w:pPr>
+              <w:rPr>
+                <w:rFonts w:ascii="Times New Roman" w:hAnsi="Times New Roman" w:cs="Times New Roman"/>
+                <w:sz w:val="24"/>
+                <w:szCs w:val="24"/>
+              </w:rPr>
+            </w:pPr>
             <w:r>
+              <w:rPr>
+                <w:rFonts w:ascii="Times New Roman" w:hAnsi="Times New Roman" w:cs="Times New Roman"/>
+                <w:sz w:val="24"/>
+                <w:szCs w:val="24"/>
+              </w:rPr>
               <w:t>Requisito não funcional 001</w:t>
             </w:r>
           </w:p>
@@ -1335,7 +1911,19 @@
             <w:vAlign w:val="center"/>
           </w:tcPr>
           <w:p>
+            <w:pPr>
+              <w:rPr>
+                <w:rFonts w:ascii="Times New Roman" w:hAnsi="Times New Roman" w:cs="Times New Roman"/>
+                <w:sz w:val="24"/>
+                <w:szCs w:val="24"/>
+              </w:rPr>
+            </w:pPr>
             <w:r>
+              <w:rPr>
+                <w:rFonts w:ascii="Times New Roman" w:hAnsi="Times New Roman" w:cs="Times New Roman"/>
+                <w:sz w:val="24"/>
+                <w:szCs w:val="24"/>
+              </w:rPr>
               <w:t>Acesso ao sistema</w:t>
             </w:r>
           </w:p>
@@ -1350,7 +1938,15 @@
             <w:tcW w:w="3114" w:type="dxa"/>
             <w:vAlign w:val="center"/>
           </w:tcPr>
-          <w:p/>
+          <w:p>
+            <w:pPr>
+              <w:rPr>
+                <w:rFonts w:ascii="Times New Roman" w:hAnsi="Times New Roman" w:cs="Times New Roman"/>
+                <w:sz w:val="24"/>
+                <w:szCs w:val="24"/>
+              </w:rPr>
+            </w:pPr>
+          </w:p>
         </w:tc>
         <w:tc>
           <w:tcPr>
@@ -1358,22 +1954,106 @@
             <w:vAlign w:val="center"/>
           </w:tcPr>
           <w:p>
+            <w:pPr>
+              <w:rPr>
+                <w:rFonts w:ascii="Times New Roman" w:hAnsi="Times New Roman" w:cs="Times New Roman"/>
+                <w:sz w:val="24"/>
+                <w:szCs w:val="24"/>
+              </w:rPr>
+            </w:pPr>
             <w:r>
+              <w:rPr>
+                <w:rFonts w:ascii="Times New Roman" w:hAnsi="Times New Roman" w:cs="Times New Roman"/>
+                <w:sz w:val="24"/>
+                <w:szCs w:val="24"/>
+              </w:rPr>
               <w:t>Para adicionar serpentes e informações, é necessário que o usuário tenha permissão de administrador ao sistema.</w:t>
             </w:r>
           </w:p>
           <w:p>
+            <w:pPr>
+              <w:rPr>
+                <w:rFonts w:ascii="Times New Roman" w:hAnsi="Times New Roman" w:cs="Times New Roman"/>
+                <w:sz w:val="24"/>
+                <w:szCs w:val="24"/>
+              </w:rPr>
+            </w:pPr>
             <w:r>
+              <w:rPr>
+                <w:rFonts w:ascii="Times New Roman" w:hAnsi="Times New Roman" w:cs="Times New Roman"/>
+                <w:sz w:val="24"/>
+                <w:szCs w:val="24"/>
+              </w:rPr>
               <w:t>Para acessar gráficos e fazer consultas, qualquer usuário tem acesso.</w:t>
             </w:r>
           </w:p>
         </w:tc>
       </w:tr>
     </w:tbl>
-    <w:p/>
-    <w:p/>
-    <w:p/>
-    <w:p/>
+    <w:p>
+      <w:pPr>
+        <w:jc w:val="center"/>
+        <w:rPr>
+          <w:rFonts w:ascii="Times New Roman" w:hAnsi="Times New Roman" w:cs="Times New Roman"/>
+          <w:sz w:val="24"/>
+          <w:szCs w:val="24"/>
+        </w:rPr>
+      </w:pPr>
+      <w:r>
+        <w:rPr>
+          <w:rFonts w:ascii="Times New Roman" w:hAnsi="Times New Roman" w:cs="Times New Roman"/>
+          <w:sz w:val="24"/>
+          <w:szCs w:val="24"/>
+        </w:rPr>
+        <w:t>Tabela 0</w:t>
+      </w:r>
+      <w:r>
+        <w:rPr>
+          <w:rFonts w:ascii="Times New Roman" w:hAnsi="Times New Roman" w:cs="Times New Roman"/>
+          <w:sz w:val="24"/>
+          <w:szCs w:val="24"/>
+        </w:rPr>
+        <w:t>5</w:t>
+      </w:r>
+      <w:r>
+        <w:rPr>
+          <w:rFonts w:ascii="Times New Roman" w:hAnsi="Times New Roman" w:cs="Times New Roman"/>
+          <w:sz w:val="24"/>
+          <w:szCs w:val="24"/>
+        </w:rPr>
+        <w:t xml:space="preserve"> – R</w:t>
+      </w:r>
+      <w:r>
+        <w:rPr>
+          <w:rFonts w:ascii="Times New Roman" w:hAnsi="Times New Roman" w:cs="Times New Roman"/>
+          <w:sz w:val="24"/>
+          <w:szCs w:val="24"/>
+        </w:rPr>
+        <w:t>N</w:t>
+      </w:r>
+      <w:r>
+        <w:rPr>
+          <w:rFonts w:ascii="Times New Roman" w:hAnsi="Times New Roman" w:cs="Times New Roman"/>
+          <w:sz w:val="24"/>
+          <w:szCs w:val="24"/>
+        </w:rPr>
+        <w:t>F 01</w:t>
+      </w:r>
+    </w:p>
+    <w:p>
+      <w:pPr>
+        <w:rPr>
+          <w:rFonts w:ascii="Times New Roman" w:hAnsi="Times New Roman" w:cs="Times New Roman"/>
+        </w:rPr>
+      </w:pPr>
+    </w:p>
+    <w:p>
+      <w:pPr>
+        <w:rPr>
+          <w:rFonts w:ascii="Times New Roman" w:hAnsi="Times New Roman" w:cs="Times New Roman"/>
+        </w:rPr>
+      </w:pPr>
+    </w:p>
     <w:tbl>
       <w:tblPr>
         <w:tblStyle w:val="Tabelacomgrade"/>
@@ -1394,7 +2074,19 @@
             <w:vAlign w:val="center"/>
           </w:tcPr>
           <w:p>
+            <w:pPr>
+              <w:rPr>
+                <w:rFonts w:ascii="Times New Roman" w:hAnsi="Times New Roman" w:cs="Times New Roman"/>
+                <w:sz w:val="24"/>
+                <w:szCs w:val="24"/>
+              </w:rPr>
+            </w:pPr>
             <w:r>
+              <w:rPr>
+                <w:rFonts w:ascii="Times New Roman" w:hAnsi="Times New Roman" w:cs="Times New Roman"/>
+                <w:sz w:val="24"/>
+                <w:szCs w:val="24"/>
+              </w:rPr>
               <w:lastRenderedPageBreak/>
               <w:t>Requisito não funcional 002</w:t>
             </w:r>
@@ -1406,7 +2098,19 @@
             <w:vAlign w:val="center"/>
           </w:tcPr>
           <w:p>
+            <w:pPr>
+              <w:rPr>
+                <w:rFonts w:ascii="Times New Roman" w:hAnsi="Times New Roman" w:cs="Times New Roman"/>
+                <w:sz w:val="24"/>
+                <w:szCs w:val="24"/>
+              </w:rPr>
+            </w:pPr>
             <w:r>
+              <w:rPr>
+                <w:rFonts w:ascii="Times New Roman" w:hAnsi="Times New Roman" w:cs="Times New Roman"/>
+                <w:sz w:val="24"/>
+                <w:szCs w:val="24"/>
+              </w:rPr>
               <w:t>Acesso à Internet</w:t>
             </w:r>
           </w:p>
@@ -1421,7 +2125,15 @@
             <w:tcW w:w="3114" w:type="dxa"/>
             <w:vAlign w:val="center"/>
           </w:tcPr>
-          <w:p/>
+          <w:p>
+            <w:pPr>
+              <w:rPr>
+                <w:rFonts w:ascii="Times New Roman" w:hAnsi="Times New Roman" w:cs="Times New Roman"/>
+                <w:sz w:val="24"/>
+                <w:szCs w:val="24"/>
+              </w:rPr>
+            </w:pPr>
+          </w:p>
         </w:tc>
         <w:tc>
           <w:tcPr>
@@ -1429,15 +2141,92 @@
             <w:vAlign w:val="center"/>
           </w:tcPr>
           <w:p>
+            <w:pPr>
+              <w:rPr>
+                <w:rFonts w:ascii="Times New Roman" w:hAnsi="Times New Roman" w:cs="Times New Roman"/>
+                <w:sz w:val="24"/>
+                <w:szCs w:val="24"/>
+              </w:rPr>
+            </w:pPr>
             <w:r>
+              <w:rPr>
+                <w:rFonts w:ascii="Times New Roman" w:hAnsi="Times New Roman" w:cs="Times New Roman"/>
+                <w:sz w:val="24"/>
+                <w:szCs w:val="24"/>
+              </w:rPr>
               <w:t>O sistema será feito em plataforma WEB, e para conseguir se conectar é necessário que haja conexão à internet. A velocidade da internet impactará diretamente no desempenho do sistema.</w:t>
             </w:r>
           </w:p>
         </w:tc>
       </w:tr>
     </w:tbl>
-    <w:p/>
-    <w:p/>
+    <w:p>
+      <w:pPr>
+        <w:jc w:val="center"/>
+        <w:rPr>
+          <w:rFonts w:ascii="Times New Roman" w:hAnsi="Times New Roman" w:cs="Times New Roman"/>
+          <w:sz w:val="24"/>
+          <w:szCs w:val="24"/>
+        </w:rPr>
+      </w:pPr>
+      <w:r>
+        <w:rPr>
+          <w:rFonts w:ascii="Times New Roman" w:hAnsi="Times New Roman" w:cs="Times New Roman"/>
+          <w:sz w:val="24"/>
+          <w:szCs w:val="24"/>
+        </w:rPr>
+        <w:t>Tabela 0</w:t>
+      </w:r>
+      <w:r>
+        <w:rPr>
+          <w:rFonts w:ascii="Times New Roman" w:hAnsi="Times New Roman" w:cs="Times New Roman"/>
+          <w:sz w:val="24"/>
+          <w:szCs w:val="24"/>
+        </w:rPr>
+        <w:t>6</w:t>
+      </w:r>
+      <w:r>
+        <w:rPr>
+          <w:rFonts w:ascii="Times New Roman" w:hAnsi="Times New Roman" w:cs="Times New Roman"/>
+          <w:sz w:val="24"/>
+          <w:szCs w:val="24"/>
+        </w:rPr>
+        <w:t xml:space="preserve"> – R</w:t>
+      </w:r>
+      <w:r>
+        <w:rPr>
+          <w:rFonts w:ascii="Times New Roman" w:hAnsi="Times New Roman" w:cs="Times New Roman"/>
+          <w:sz w:val="24"/>
+          <w:szCs w:val="24"/>
+        </w:rPr>
+        <w:t>N</w:t>
+      </w:r>
+      <w:r>
+        <w:rPr>
+          <w:rFonts w:ascii="Times New Roman" w:hAnsi="Times New Roman" w:cs="Times New Roman"/>
+          <w:sz w:val="24"/>
+          <w:szCs w:val="24"/>
+        </w:rPr>
+        <w:t>F 0</w:t>
+      </w:r>
+      <w:r>
+        <w:rPr>
+          <w:rFonts w:ascii="Times New Roman" w:hAnsi="Times New Roman" w:cs="Times New Roman"/>
+          <w:sz w:val="24"/>
+          <w:szCs w:val="24"/>
+        </w:rPr>
+        <w:t>2</w:t>
+      </w:r>
+    </w:p>
+    <w:p>
+      <w:pPr>
+        <w:rPr>
+          <w:rFonts w:ascii="Times New Roman" w:hAnsi="Times New Roman" w:cs="Times New Roman"/>
+          <w:sz w:val="24"/>
+          <w:szCs w:val="24"/>
+        </w:rPr>
+      </w:pPr>
+    </w:p>
     <w:tbl>
       <w:tblPr>
         <w:tblStyle w:val="Tabelacomgrade"/>
@@ -1458,7 +2247,19 @@
             <w:vAlign w:val="center"/>
           </w:tcPr>
           <w:p>
+            <w:pPr>
+              <w:rPr>
+                <w:rFonts w:ascii="Times New Roman" w:hAnsi="Times New Roman" w:cs="Times New Roman"/>
+                <w:sz w:val="24"/>
+                <w:szCs w:val="24"/>
+              </w:rPr>
+            </w:pPr>
             <w:r>
+              <w:rPr>
+                <w:rFonts w:ascii="Times New Roman" w:hAnsi="Times New Roman" w:cs="Times New Roman"/>
+                <w:sz w:val="24"/>
+                <w:szCs w:val="24"/>
+              </w:rPr>
               <w:t>Requisito não funcional 003</w:t>
             </w:r>
           </w:p>
@@ -1469,7 +2270,19 @@
             <w:vAlign w:val="center"/>
           </w:tcPr>
           <w:p>
+            <w:pPr>
+              <w:rPr>
+                <w:rFonts w:ascii="Times New Roman" w:hAnsi="Times New Roman" w:cs="Times New Roman"/>
+                <w:sz w:val="24"/>
+                <w:szCs w:val="24"/>
+              </w:rPr>
+            </w:pPr>
             <w:r>
+              <w:rPr>
+                <w:rFonts w:ascii="Times New Roman" w:hAnsi="Times New Roman" w:cs="Times New Roman"/>
+                <w:sz w:val="24"/>
+                <w:szCs w:val="24"/>
+              </w:rPr>
               <w:t>Impressão de gráfico</w:t>
             </w:r>
           </w:p>
@@ -1484,7 +2297,15 @@
             <w:tcW w:w="3114" w:type="dxa"/>
             <w:vAlign w:val="center"/>
           </w:tcPr>
-          <w:p/>
+          <w:p>
+            <w:pPr>
+              <w:rPr>
+                <w:rFonts w:ascii="Times New Roman" w:hAnsi="Times New Roman" w:cs="Times New Roman"/>
+                <w:sz w:val="24"/>
+                <w:szCs w:val="24"/>
+              </w:rPr>
+            </w:pPr>
+          </w:p>
         </w:tc>
         <w:tc>
           <w:tcPr>
@@ -1492,14 +2313,83 @@
             <w:vAlign w:val="center"/>
           </w:tcPr>
           <w:p>
+            <w:pPr>
+              <w:rPr>
+                <w:rFonts w:ascii="Times New Roman" w:hAnsi="Times New Roman" w:cs="Times New Roman"/>
+                <w:sz w:val="24"/>
+                <w:szCs w:val="24"/>
+              </w:rPr>
+            </w:pPr>
             <w:r>
+              <w:rPr>
+                <w:rFonts w:ascii="Times New Roman" w:hAnsi="Times New Roman" w:cs="Times New Roman"/>
+                <w:sz w:val="24"/>
+                <w:szCs w:val="24"/>
+              </w:rPr>
               <w:t>Necessário que o funcionário tenha uma impressora para que o gráfico seja impresso.</w:t>
             </w:r>
           </w:p>
         </w:tc>
       </w:tr>
     </w:tbl>
-    <w:p/>
+    <w:p>
+      <w:pPr>
+        <w:jc w:val="center"/>
+        <w:rPr>
+          <w:rFonts w:ascii="Times New Roman" w:hAnsi="Times New Roman" w:cs="Times New Roman"/>
+          <w:sz w:val="24"/>
+          <w:szCs w:val="24"/>
+        </w:rPr>
+      </w:pPr>
+      <w:r>
+        <w:rPr>
+          <w:rFonts w:ascii="Times New Roman" w:hAnsi="Times New Roman" w:cs="Times New Roman"/>
+          <w:sz w:val="24"/>
+          <w:szCs w:val="24"/>
+        </w:rPr>
+        <w:t>Tabela 0</w:t>
+      </w:r>
+      <w:r>
+        <w:rPr>
+          <w:rFonts w:ascii="Times New Roman" w:hAnsi="Times New Roman" w:cs="Times New Roman"/>
+          <w:sz w:val="24"/>
+          <w:szCs w:val="24"/>
+        </w:rPr>
+        <w:t>7</w:t>
+      </w:r>
+      <w:r>
+        <w:rPr>
+          <w:rFonts w:ascii="Times New Roman" w:hAnsi="Times New Roman" w:cs="Times New Roman"/>
+          <w:sz w:val="24"/>
+          <w:szCs w:val="24"/>
+        </w:rPr>
+        <w:t xml:space="preserve"> – R</w:t>
+      </w:r>
+      <w:r>
+        <w:rPr>
+          <w:rFonts w:ascii="Times New Roman" w:hAnsi="Times New Roman" w:cs="Times New Roman"/>
+          <w:sz w:val="24"/>
+          <w:szCs w:val="24"/>
+        </w:rPr>
+        <w:t>N</w:t>
+      </w:r>
+      <w:r>
+        <w:rPr>
+          <w:rFonts w:ascii="Times New Roman" w:hAnsi="Times New Roman" w:cs="Times New Roman"/>
+          <w:sz w:val="24"/>
+          <w:szCs w:val="24"/>
+        </w:rPr>
+        <w:t>F 0</w:t>
+      </w:r>
+      <w:r>
+        <w:rPr>
+          <w:rFonts w:ascii="Times New Roman" w:hAnsi="Times New Roman" w:cs="Times New Roman"/>
+          <w:sz w:val="24"/>
+          <w:szCs w:val="24"/>
+        </w:rPr>
+        <w:t>3</w:t>
+      </w:r>
+    </w:p>
     <w:p>
       <w:pPr>
         <w:pStyle w:val="Ttulo1"/>
@@ -1516,68 +2406,116 @@
         <w:spacing w:before="240" w:after="0" w:line="240" w:lineRule="auto"/>
         <w:rPr>
           <w:rFonts w:ascii="Times New Roman" w:eastAsia="Times New Roman" w:hAnsi="Times New Roman" w:cs="Times New Roman"/>
-          <w:color w:val="000000"/>
-          <w:sz w:val="26"/>
-          <w:szCs w:val="26"/>
-        </w:rPr>
-      </w:pPr>
-      <w:r>
-        <w:rPr>
-          <w:rFonts w:ascii="Times New Roman" w:eastAsia="Times New Roman" w:hAnsi="Times New Roman" w:cs="Times New Roman"/>
           <w:b/>
           <w:color w:val="000000"/>
           <w:sz w:val="26"/>
           <w:szCs w:val="26"/>
         </w:rPr>
-        <w:t xml:space="preserve">4. </w:t>
-      </w:r>
-      <w:r>
-        <w:rPr>
-          <w:rFonts w:ascii="Times New Roman" w:eastAsia="Times New Roman" w:hAnsi="Times New Roman" w:cs="Times New Roman"/>
+      </w:pPr>
+      <w:r>
+        <w:rPr>
+          <w:rFonts w:ascii="Times New Roman" w:eastAsia="Times New Roman" w:hAnsi="Times New Roman" w:cs="Times New Roman"/>
+          <w:b/>
+          <w:color w:val="000000"/>
           <w:sz w:val="26"/>
           <w:szCs w:val="26"/>
         </w:rPr>
+        <w:t xml:space="preserve">4. </w:t>
+      </w:r>
+      <w:r>
+        <w:rPr>
+          <w:rFonts w:ascii="Times New Roman" w:eastAsia="Times New Roman" w:hAnsi="Times New Roman" w:cs="Times New Roman"/>
+          <w:b/>
+          <w:sz w:val="26"/>
+          <w:szCs w:val="26"/>
+        </w:rPr>
         <w:t>Diagramas UML</w:t>
       </w:r>
     </w:p>
-    <w:p/>
-    <w:p>
-      <w:r>
+    <w:p>
+      <w:pPr>
+        <w:rPr>
+          <w:rFonts w:ascii="Times New Roman" w:hAnsi="Times New Roman" w:cs="Times New Roman"/>
+          <w:sz w:val="24"/>
+          <w:szCs w:val="24"/>
+        </w:rPr>
+      </w:pPr>
+    </w:p>
+    <w:p>
+      <w:pPr>
+        <w:rPr>
+          <w:rFonts w:ascii="Times New Roman" w:hAnsi="Times New Roman" w:cs="Times New Roman"/>
+          <w:sz w:val="24"/>
+          <w:szCs w:val="24"/>
+        </w:rPr>
+      </w:pPr>
+      <w:r>
+        <w:rPr>
+          <w:rFonts w:ascii="Times New Roman" w:hAnsi="Times New Roman" w:cs="Times New Roman"/>
+          <w:sz w:val="24"/>
+          <w:szCs w:val="24"/>
+        </w:rPr>
         <w:t>4</w:t>
       </w:r>
       <w:r>
+        <w:rPr>
+          <w:rFonts w:ascii="Times New Roman" w:hAnsi="Times New Roman" w:cs="Times New Roman"/>
+          <w:sz w:val="24"/>
+          <w:szCs w:val="24"/>
+        </w:rPr>
         <w:t>.1</w:t>
       </w:r>
       <w:r>
+        <w:rPr>
+          <w:rFonts w:ascii="Times New Roman" w:hAnsi="Times New Roman" w:cs="Times New Roman"/>
+          <w:sz w:val="24"/>
+          <w:szCs w:val="24"/>
+        </w:rPr>
         <w:tab/>
         <w:t>Diagrama de atividades:</w:t>
       </w:r>
     </w:p>
-    <w:p/>
-    <w:p>
-      <w:r>
-        <w:t xml:space="preserve"> </w:t>
-      </w:r>
-      <w:r>
-        <w:rPr>
-          <w:noProof/>
+    <w:p>
+      <w:pPr>
+        <w:rPr>
+          <w:rFonts w:ascii="Times New Roman" w:hAnsi="Times New Roman" w:cs="Times New Roman"/>
+          <w:sz w:val="24"/>
+          <w:szCs w:val="24"/>
+        </w:rPr>
+      </w:pPr>
+    </w:p>
+    <w:p>
+      <w:pPr>
+        <w:jc w:val="center"/>
+        <w:rPr>
+          <w:rFonts w:ascii="Times New Roman" w:hAnsi="Times New Roman" w:cs="Times New Roman"/>
+          <w:sz w:val="24"/>
+          <w:szCs w:val="24"/>
+        </w:rPr>
+      </w:pPr>
+      <w:r>
+        <w:rPr>
+          <w:rFonts w:ascii="Times New Roman" w:hAnsi="Times New Roman" w:cs="Times New Roman"/>
+          <w:sz w:val="24"/>
+          <w:szCs w:val="24"/>
         </w:rPr>
         <w:drawing>
-          <wp:inline distT="114300" distB="114300" distL="114300" distR="114300" wp14:anchorId="7C07F6EF" wp14:editId="589924E9">
-            <wp:extent cx="4533900" cy="4419600"/>
-            <wp:effectExtent l="0" t="0" r="0" b="0"/>
-            <wp:docPr id="3" name="image3.png"/>
-            <wp:cNvGraphicFramePr/>
+          <wp:inline distT="0" distB="0" distL="0" distR="0" wp14:anchorId="1BB80CDD" wp14:editId="647CBAD3">
+            <wp:extent cx="5733415" cy="2520950"/>
+            <wp:effectExtent l="19050" t="19050" r="19685" b="12700"/>
+            <wp:docPr id="4" name="Imagem 4"/>
+            <wp:cNvGraphicFramePr>
+              <a:graphicFrameLocks xmlns:a="http://schemas.openxmlformats.org/drawingml/2006/main" noChangeAspect="1"/>
+            </wp:cNvGraphicFramePr>
             <a:graphic xmlns:a="http://schemas.openxmlformats.org/drawingml/2006/main">
               <a:graphicData uri="http://schemas.openxmlformats.org/drawingml/2006/picture">
                 <pic:pic xmlns:pic="http://schemas.openxmlformats.org/drawingml/2006/picture">
                   <pic:nvPicPr>
-                    <pic:cNvPr id="0" name="image3.png"/>
-                    <pic:cNvPicPr preferRelativeResize="0"/>
+                    <pic:cNvPr id="1" name=""/>
+                    <pic:cNvPicPr/>
                   </pic:nvPicPr>
                   <pic:blipFill>
                     <a:blip r:embed="rId7"/>
-                    <a:srcRect/>
                     <a:stretch>
                       <a:fillRect/>
                     </a:stretch>
@@ -1585,12 +2523,16 @@
                   <pic:spPr>
                     <a:xfrm>
                       <a:off x="0" y="0"/>
-                      <a:ext cx="4533900" cy="4419600"/>
+                      <a:ext cx="5733415" cy="2520950"/>
                     </a:xfrm>
                     <a:prstGeom prst="rect">
                       <a:avLst/>
                     </a:prstGeom>
-                    <a:ln/>
+                    <a:ln>
+                      <a:solidFill>
+                        <a:schemeClr val="tx1"/>
+                      </a:solidFill>
+                    </a:ln>
                   </pic:spPr>
                 </pic:pic>
               </a:graphicData>
@@ -1599,45 +2541,108 @@
         </w:drawing>
       </w:r>
     </w:p>
-    <w:p/>
-    <w:p>
-      <w:r>
+    <w:p>
+      <w:pPr>
+        <w:jc w:val="center"/>
+        <w:rPr>
+          <w:rFonts w:ascii="Times New Roman" w:hAnsi="Times New Roman" w:cs="Times New Roman"/>
+          <w:sz w:val="24"/>
+          <w:szCs w:val="24"/>
+        </w:rPr>
+      </w:pPr>
+      <w:r>
+        <w:rPr>
+          <w:rFonts w:ascii="Times New Roman" w:hAnsi="Times New Roman" w:cs="Times New Roman"/>
+          <w:sz w:val="24"/>
+          <w:szCs w:val="24"/>
+        </w:rPr>
+        <w:t>Imagem 01 – Diagrama de atividades</w:t>
+      </w:r>
+    </w:p>
+    <w:p>
+      <w:pPr>
+        <w:rPr>
+          <w:rFonts w:ascii="Times New Roman" w:hAnsi="Times New Roman" w:cs="Times New Roman"/>
+          <w:sz w:val="24"/>
+          <w:szCs w:val="24"/>
+        </w:rPr>
+      </w:pPr>
+    </w:p>
+    <w:p>
+      <w:pPr>
+        <w:rPr>
+          <w:rFonts w:ascii="Times New Roman" w:hAnsi="Times New Roman" w:cs="Times New Roman"/>
+          <w:sz w:val="24"/>
+          <w:szCs w:val="24"/>
+        </w:rPr>
+      </w:pPr>
+      <w:r>
+        <w:rPr>
+          <w:rFonts w:ascii="Times New Roman" w:hAnsi="Times New Roman" w:cs="Times New Roman"/>
+          <w:sz w:val="24"/>
+          <w:szCs w:val="24"/>
+        </w:rPr>
         <w:t>4</w:t>
       </w:r>
       <w:r>
+        <w:rPr>
+          <w:rFonts w:ascii="Times New Roman" w:hAnsi="Times New Roman" w:cs="Times New Roman"/>
+          <w:sz w:val="24"/>
+          <w:szCs w:val="24"/>
+        </w:rPr>
         <w:t>.2</w:t>
       </w:r>
       <w:r>
+        <w:rPr>
+          <w:rFonts w:ascii="Times New Roman" w:hAnsi="Times New Roman" w:cs="Times New Roman"/>
+          <w:sz w:val="24"/>
+          <w:szCs w:val="24"/>
+        </w:rPr>
         <w:tab/>
         <w:t>Casos de uso</w:t>
       </w:r>
     </w:p>
-    <w:p/>
-    <w:p>
-      <w:r>
-        <w:lastRenderedPageBreak/>
-        <w:t xml:space="preserve"> </w:t>
-      </w:r>
-      <w:r>
-        <w:rPr>
-          <w:noProof/>
+    <w:p>
+      <w:pPr>
+        <w:rPr>
+          <w:rFonts w:ascii="Times New Roman" w:hAnsi="Times New Roman" w:cs="Times New Roman"/>
+          <w:sz w:val="24"/>
+          <w:szCs w:val="24"/>
+        </w:rPr>
+      </w:pPr>
+    </w:p>
+    <w:p>
+      <w:pPr>
+        <w:jc w:val="center"/>
+        <w:rPr>
+          <w:rFonts w:ascii="Times New Roman" w:hAnsi="Times New Roman" w:cs="Times New Roman"/>
+          <w:sz w:val="24"/>
+          <w:szCs w:val="24"/>
+        </w:rPr>
+      </w:pPr>
+      <w:r>
+        <w:rPr>
+          <w:rFonts w:ascii="Times New Roman" w:hAnsi="Times New Roman" w:cs="Times New Roman"/>
+          <w:sz w:val="24"/>
+          <w:szCs w:val="24"/>
         </w:rPr>
         <w:drawing>
-          <wp:inline distT="114300" distB="114300" distL="114300" distR="114300" wp14:anchorId="0629E2AD" wp14:editId="0FE9CD22">
-            <wp:extent cx="5731200" cy="2743200"/>
-            <wp:effectExtent l="0" t="0" r="0" b="0"/>
-            <wp:docPr id="2" name="image1.png"/>
-            <wp:cNvGraphicFramePr/>
+          <wp:inline distT="0" distB="0" distL="0" distR="0" wp14:anchorId="7DED8953" wp14:editId="168AD3D0">
+            <wp:extent cx="5605373" cy="1673107"/>
+            <wp:effectExtent l="19050" t="19050" r="14605" b="22860"/>
+            <wp:docPr id="5" name="Imagem 5"/>
+            <wp:cNvGraphicFramePr>
+              <a:graphicFrameLocks xmlns:a="http://schemas.openxmlformats.org/drawingml/2006/main" noChangeAspect="1"/>
+            </wp:cNvGraphicFramePr>
             <a:graphic xmlns:a="http://schemas.openxmlformats.org/drawingml/2006/main">
               <a:graphicData uri="http://schemas.openxmlformats.org/drawingml/2006/picture">
                 <pic:pic xmlns:pic="http://schemas.openxmlformats.org/drawingml/2006/picture">
                   <pic:nvPicPr>
-                    <pic:cNvPr id="0" name="image1.png"/>
-                    <pic:cNvPicPr preferRelativeResize="0"/>
+                    <pic:cNvPr id="1" name=""/>
+                    <pic:cNvPicPr/>
                   </pic:nvPicPr>
                   <pic:blipFill>
                     <a:blip r:embed="rId8"/>
-                    <a:srcRect/>
                     <a:stretch>
                       <a:fillRect/>
                     </a:stretch>
@@ -1645,12 +2650,16 @@
                   <pic:spPr>
                     <a:xfrm>
                       <a:off x="0" y="0"/>
-                      <a:ext cx="5731200" cy="2743200"/>
+                      <a:ext cx="5612223" cy="1675152"/>
                     </a:xfrm>
                     <a:prstGeom prst="rect">
                       <a:avLst/>
                     </a:prstGeom>
-                    <a:ln/>
+                    <a:ln>
+                      <a:solidFill>
+                        <a:schemeClr val="tx1"/>
+                      </a:solidFill>
+                    </a:ln>
                   </pic:spPr>
                 </pic:pic>
               </a:graphicData>
@@ -1659,91 +2668,392 @@
         </w:drawing>
       </w:r>
     </w:p>
-    <w:p/>
-    <w:p>
-      <w:r>
+    <w:p>
+      <w:pPr>
+        <w:jc w:val="center"/>
+        <w:rPr>
+          <w:rFonts w:ascii="Times New Roman" w:hAnsi="Times New Roman" w:cs="Times New Roman"/>
+          <w:sz w:val="24"/>
+          <w:szCs w:val="24"/>
+        </w:rPr>
+      </w:pPr>
+      <w:r>
+        <w:rPr>
+          <w:rFonts w:ascii="Times New Roman" w:hAnsi="Times New Roman" w:cs="Times New Roman"/>
+          <w:sz w:val="24"/>
+          <w:szCs w:val="24"/>
+        </w:rPr>
+        <w:t>Imagem 02 – Diagrama de caso de uso</w:t>
+      </w:r>
+    </w:p>
+    <w:p>
+      <w:pPr>
+        <w:jc w:val="both"/>
+        <w:rPr>
+          <w:rFonts w:ascii="Times New Roman" w:hAnsi="Times New Roman" w:cs="Times New Roman"/>
+          <w:sz w:val="24"/>
+          <w:szCs w:val="24"/>
+        </w:rPr>
+      </w:pPr>
+      <w:r>
+        <w:rPr>
+          <w:rFonts w:ascii="Times New Roman" w:hAnsi="Times New Roman" w:cs="Times New Roman"/>
+          <w:sz w:val="24"/>
+          <w:szCs w:val="24"/>
+        </w:rPr>
+        <w:lastRenderedPageBreak/>
         <w:t>Cadastro das serpentes:</w:t>
       </w:r>
     </w:p>
     <w:p>
-      <w:r>
+      <w:pPr>
+        <w:jc w:val="both"/>
+        <w:rPr>
+          <w:rFonts w:ascii="Times New Roman" w:hAnsi="Times New Roman" w:cs="Times New Roman"/>
+          <w:sz w:val="24"/>
+          <w:szCs w:val="24"/>
+        </w:rPr>
+      </w:pPr>
+      <w:r>
+        <w:rPr>
+          <w:rFonts w:ascii="Times New Roman" w:hAnsi="Times New Roman" w:cs="Times New Roman"/>
+          <w:sz w:val="24"/>
+          <w:szCs w:val="24"/>
+        </w:rPr>
         <w:t>Ao fazer o cadastro das serpentes, todos os dados solicitados devem ser preenchidos.</w:t>
       </w:r>
-    </w:p>
-    <w:p/>
-    <w:p>
-      <w:r>
-        <w:t>Cadastro de novas informações:</w:t>
-      </w:r>
-    </w:p>
-    <w:p>
-      <w:r>
-        <w:t>Atualização sobre o que foi feito (banho em serpentes, alimentação, limpeza).</w:t>
-      </w:r>
-    </w:p>
-    <w:p/>
-    <w:p>
-      <w:r>
-        <w:t>Consulta das informações:</w:t>
-      </w:r>
-    </w:p>
-    <w:p>
-      <w:r>
+      <w:r>
+        <w:rPr>
+          <w:rFonts w:ascii="Times New Roman" w:hAnsi="Times New Roman" w:cs="Times New Roman"/>
+          <w:sz w:val="24"/>
+          <w:szCs w:val="24"/>
+        </w:rPr>
+        <w:t xml:space="preserve"> Para que seja possível realizar o cadastro, é necessário associar o cadastro a um funcionário.</w:t>
+      </w:r>
+    </w:p>
+    <w:p>
+      <w:pPr>
+        <w:jc w:val="both"/>
+        <w:rPr>
+          <w:rFonts w:ascii="Times New Roman" w:hAnsi="Times New Roman" w:cs="Times New Roman"/>
+          <w:sz w:val="24"/>
+          <w:szCs w:val="24"/>
+        </w:rPr>
+      </w:pPr>
+    </w:p>
+    <w:p>
+      <w:pPr>
+        <w:jc w:val="both"/>
+        <w:rPr>
+          <w:rFonts w:ascii="Times New Roman" w:hAnsi="Times New Roman" w:cs="Times New Roman"/>
+          <w:sz w:val="24"/>
+          <w:szCs w:val="24"/>
+        </w:rPr>
+      </w:pPr>
+      <w:r>
+        <w:rPr>
+          <w:rFonts w:ascii="Times New Roman" w:hAnsi="Times New Roman" w:cs="Times New Roman"/>
+          <w:sz w:val="24"/>
+          <w:szCs w:val="24"/>
+        </w:rPr>
+        <w:t>Cadastro de funcionários:</w:t>
+      </w:r>
+    </w:p>
+    <w:p>
+      <w:pPr>
+        <w:jc w:val="both"/>
+        <w:rPr>
+          <w:rFonts w:ascii="Times New Roman" w:hAnsi="Times New Roman" w:cs="Times New Roman"/>
+          <w:sz w:val="24"/>
+          <w:szCs w:val="24"/>
+        </w:rPr>
+      </w:pPr>
+      <w:r>
+        <w:rPr>
+          <w:rFonts w:ascii="Times New Roman" w:hAnsi="Times New Roman" w:cs="Times New Roman"/>
+          <w:sz w:val="24"/>
+          <w:szCs w:val="24"/>
+        </w:rPr>
+        <w:t>Ao fazer o cadastro de funcionário, devem ser inseridos todos os dados solicitados.</w:t>
+      </w:r>
+    </w:p>
+    <w:p>
+      <w:pPr>
+        <w:jc w:val="both"/>
+        <w:rPr>
+          <w:rFonts w:ascii="Times New Roman" w:hAnsi="Times New Roman" w:cs="Times New Roman"/>
+          <w:sz w:val="24"/>
+          <w:szCs w:val="24"/>
+        </w:rPr>
+      </w:pPr>
+    </w:p>
+    <w:p>
+      <w:pPr>
+        <w:jc w:val="both"/>
+        <w:rPr>
+          <w:rFonts w:ascii="Times New Roman" w:hAnsi="Times New Roman" w:cs="Times New Roman"/>
+          <w:sz w:val="24"/>
+          <w:szCs w:val="24"/>
+        </w:rPr>
+      </w:pPr>
+      <w:r>
+        <w:rPr>
+          <w:rFonts w:ascii="Times New Roman" w:hAnsi="Times New Roman" w:cs="Times New Roman"/>
+          <w:sz w:val="24"/>
+          <w:szCs w:val="24"/>
+        </w:rPr>
+        <w:t>Editar ou excluir informações:</w:t>
+      </w:r>
+    </w:p>
+    <w:p>
+      <w:pPr>
+        <w:jc w:val="both"/>
+        <w:rPr>
+          <w:rFonts w:ascii="Times New Roman" w:hAnsi="Times New Roman" w:cs="Times New Roman"/>
+          <w:sz w:val="24"/>
+          <w:szCs w:val="24"/>
+        </w:rPr>
+      </w:pPr>
+      <w:r>
+        <w:rPr>
+          <w:rFonts w:ascii="Times New Roman" w:hAnsi="Times New Roman" w:cs="Times New Roman"/>
+          <w:sz w:val="24"/>
+          <w:szCs w:val="24"/>
+        </w:rPr>
+        <w:t>Edição ou exclusão dos itens da tabela.</w:t>
+      </w:r>
+    </w:p>
+    <w:p>
+      <w:pPr>
+        <w:jc w:val="both"/>
+        <w:rPr>
+          <w:rFonts w:ascii="Times New Roman" w:hAnsi="Times New Roman" w:cs="Times New Roman"/>
+          <w:sz w:val="24"/>
+          <w:szCs w:val="24"/>
+        </w:rPr>
+      </w:pPr>
+    </w:p>
+    <w:p>
+      <w:pPr>
+        <w:jc w:val="both"/>
+        <w:rPr>
+          <w:rFonts w:ascii="Times New Roman" w:hAnsi="Times New Roman" w:cs="Times New Roman"/>
+          <w:sz w:val="24"/>
+          <w:szCs w:val="24"/>
+        </w:rPr>
+      </w:pPr>
+      <w:r>
+        <w:rPr>
+          <w:rFonts w:ascii="Times New Roman" w:hAnsi="Times New Roman" w:cs="Times New Roman"/>
+          <w:sz w:val="24"/>
+          <w:szCs w:val="24"/>
+        </w:rPr>
+        <w:t xml:space="preserve">Consulta </w:t>
+      </w:r>
+      <w:r>
+        <w:rPr>
+          <w:rFonts w:ascii="Times New Roman" w:hAnsi="Times New Roman" w:cs="Times New Roman"/>
+          <w:sz w:val="24"/>
+          <w:szCs w:val="24"/>
+        </w:rPr>
+        <w:t>dos dados:</w:t>
+      </w:r>
+    </w:p>
+    <w:p>
+      <w:pPr>
+        <w:jc w:val="both"/>
+        <w:rPr>
+          <w:rFonts w:ascii="Times New Roman" w:hAnsi="Times New Roman" w:cs="Times New Roman"/>
+          <w:sz w:val="24"/>
+          <w:szCs w:val="24"/>
+        </w:rPr>
+      </w:pPr>
+      <w:r>
+        <w:rPr>
+          <w:rFonts w:ascii="Times New Roman" w:hAnsi="Times New Roman" w:cs="Times New Roman"/>
+          <w:sz w:val="24"/>
+          <w:szCs w:val="24"/>
+        </w:rPr>
         <w:t>É necessário selecionar a serpente desejada para verificar as informações do animal.</w:t>
       </w:r>
     </w:p>
-    <w:p/>
-    <w:p>
-      <w:r>
+    <w:p>
+      <w:pPr>
+        <w:jc w:val="both"/>
+        <w:rPr>
+          <w:rFonts w:ascii="Times New Roman" w:hAnsi="Times New Roman" w:cs="Times New Roman"/>
+          <w:sz w:val="24"/>
+          <w:szCs w:val="24"/>
+        </w:rPr>
+      </w:pPr>
+    </w:p>
+    <w:p>
+      <w:pPr>
+        <w:jc w:val="both"/>
+        <w:rPr>
+          <w:rFonts w:ascii="Times New Roman" w:hAnsi="Times New Roman" w:cs="Times New Roman"/>
+          <w:sz w:val="24"/>
+          <w:szCs w:val="24"/>
+        </w:rPr>
+      </w:pPr>
+      <w:r>
+        <w:rPr>
+          <w:rFonts w:ascii="Times New Roman" w:hAnsi="Times New Roman" w:cs="Times New Roman"/>
+          <w:sz w:val="24"/>
+          <w:szCs w:val="24"/>
+        </w:rPr>
         <w:t>Gerar Gráficos:</w:t>
       </w:r>
     </w:p>
     <w:p>
-      <w:r>
+      <w:pPr>
+        <w:jc w:val="both"/>
+        <w:rPr>
+          <w:rFonts w:ascii="Times New Roman" w:hAnsi="Times New Roman" w:cs="Times New Roman"/>
+          <w:sz w:val="24"/>
+          <w:szCs w:val="24"/>
+        </w:rPr>
+      </w:pPr>
+      <w:r>
+        <w:rPr>
+          <w:rFonts w:ascii="Times New Roman" w:hAnsi="Times New Roman" w:cs="Times New Roman"/>
+          <w:sz w:val="24"/>
+          <w:szCs w:val="24"/>
+        </w:rPr>
         <w:t>Será gerado o gráfico desejado pelo funcionário com base nas informações já salvas.</w:t>
       </w:r>
     </w:p>
-    <w:p/>
-    <w:p/>
-    <w:p/>
-    <w:p/>
-    <w:p/>
-    <w:p/>
-    <w:p>
-      <w:r>
+    <w:p>
+      <w:pPr>
+        <w:jc w:val="both"/>
+        <w:rPr>
+          <w:rFonts w:ascii="Times New Roman" w:hAnsi="Times New Roman" w:cs="Times New Roman"/>
+          <w:sz w:val="24"/>
+          <w:szCs w:val="24"/>
+        </w:rPr>
+      </w:pPr>
+    </w:p>
+    <w:p>
+      <w:pPr>
+        <w:jc w:val="both"/>
+        <w:rPr>
+          <w:rFonts w:ascii="Times New Roman" w:hAnsi="Times New Roman" w:cs="Times New Roman"/>
+          <w:sz w:val="24"/>
+          <w:szCs w:val="24"/>
+        </w:rPr>
+      </w:pPr>
+      <w:r>
+        <w:rPr>
+          <w:rFonts w:ascii="Times New Roman" w:hAnsi="Times New Roman" w:cs="Times New Roman"/>
+          <w:sz w:val="24"/>
+          <w:szCs w:val="24"/>
+        </w:rPr>
+        <w:t>Gerenciar controle de estoque de alimentos:</w:t>
+      </w:r>
+    </w:p>
+    <w:p>
+      <w:pPr>
+        <w:jc w:val="both"/>
+        <w:rPr>
+          <w:rFonts w:ascii="Times New Roman" w:hAnsi="Times New Roman" w:cs="Times New Roman"/>
+          <w:sz w:val="24"/>
+          <w:szCs w:val="24"/>
+        </w:rPr>
+      </w:pPr>
+      <w:r>
+        <w:rPr>
+          <w:rFonts w:ascii="Times New Roman" w:hAnsi="Times New Roman" w:cs="Times New Roman"/>
+          <w:sz w:val="24"/>
+          <w:szCs w:val="24"/>
+        </w:rPr>
+        <w:t>É necessário manter o estoque de alimentos atualizado, inserindo novos camundongos quando receber uma nova remessa. O valor de camundongos não pode ser menor que zero.</w:t>
+      </w:r>
+    </w:p>
+    <w:p>
+      <w:pPr>
+        <w:rPr>
+          <w:rFonts w:ascii="Times New Roman" w:hAnsi="Times New Roman" w:cs="Times New Roman"/>
+          <w:sz w:val="24"/>
+          <w:szCs w:val="24"/>
+        </w:rPr>
+      </w:pPr>
+    </w:p>
+    <w:p>
+      <w:pPr>
+        <w:rPr>
+          <w:rFonts w:ascii="Times New Roman" w:hAnsi="Times New Roman" w:cs="Times New Roman"/>
+          <w:sz w:val="24"/>
+          <w:szCs w:val="24"/>
+        </w:rPr>
+      </w:pPr>
+    </w:p>
+    <w:p>
+      <w:pPr>
+        <w:rPr>
+          <w:rFonts w:ascii="Times New Roman" w:hAnsi="Times New Roman" w:cs="Times New Roman"/>
+          <w:sz w:val="24"/>
+          <w:szCs w:val="24"/>
+        </w:rPr>
+      </w:pPr>
+      <w:r>
+        <w:rPr>
+          <w:rFonts w:ascii="Times New Roman" w:hAnsi="Times New Roman" w:cs="Times New Roman"/>
+          <w:sz w:val="24"/>
+          <w:szCs w:val="24"/>
+        </w:rPr>
         <w:t>4.3</w:t>
       </w:r>
       <w:r>
+        <w:rPr>
+          <w:rFonts w:ascii="Times New Roman" w:hAnsi="Times New Roman" w:cs="Times New Roman"/>
+          <w:sz w:val="24"/>
+          <w:szCs w:val="24"/>
+        </w:rPr>
         <w:tab/>
         <w:t>Diagrama de Classes</w:t>
       </w:r>
     </w:p>
-    <w:p/>
-    <w:p>
-      <w:r>
-        <w:lastRenderedPageBreak/>
-        <w:t xml:space="preserve"> </w:t>
-      </w:r>
-      <w:r>
-        <w:rPr>
-          <w:noProof/>
+    <w:p>
+      <w:pPr>
+        <w:rPr>
+          <w:rFonts w:ascii="Times New Roman" w:hAnsi="Times New Roman" w:cs="Times New Roman"/>
+          <w:sz w:val="24"/>
+          <w:szCs w:val="24"/>
+        </w:rPr>
+      </w:pPr>
+    </w:p>
+    <w:p>
+      <w:pPr>
+        <w:jc w:val="center"/>
+        <w:rPr>
+          <w:rFonts w:ascii="Times New Roman" w:hAnsi="Times New Roman" w:cs="Times New Roman"/>
+          <w:sz w:val="24"/>
+          <w:szCs w:val="24"/>
+        </w:rPr>
+      </w:pPr>
+      <w:r>
+        <w:rPr>
+          <w:rFonts w:ascii="Times New Roman" w:hAnsi="Times New Roman" w:cs="Times New Roman"/>
+          <w:sz w:val="24"/>
+          <w:szCs w:val="24"/>
         </w:rPr>
         <w:drawing>
-          <wp:inline distT="114300" distB="114300" distL="114300" distR="114300" wp14:anchorId="176F535E" wp14:editId="24DDF19A">
-            <wp:extent cx="4124325" cy="2381250"/>
-            <wp:effectExtent l="0" t="0" r="0" b="0"/>
-            <wp:docPr id="1" name="image2.png"/>
-            <wp:cNvGraphicFramePr/>
+          <wp:inline distT="0" distB="0" distL="0" distR="0" wp14:anchorId="50E45BD4" wp14:editId="25ADC2D3">
+            <wp:extent cx="5733415" cy="2131695"/>
+            <wp:effectExtent l="19050" t="19050" r="19685" b="20955"/>
+            <wp:docPr id="1" name="Imagem 1"/>
+            <wp:cNvGraphicFramePr>
+              <a:graphicFrameLocks xmlns:a="http://schemas.openxmlformats.org/drawingml/2006/main" noChangeAspect="1"/>
+            </wp:cNvGraphicFramePr>
             <a:graphic xmlns:a="http://schemas.openxmlformats.org/drawingml/2006/main">
               <a:graphicData uri="http://schemas.openxmlformats.org/drawingml/2006/picture">
                 <pic:pic xmlns:pic="http://schemas.openxmlformats.org/drawingml/2006/picture">
                   <pic:nvPicPr>
-                    <pic:cNvPr id="0" name="image2.png"/>
-                    <pic:cNvPicPr preferRelativeResize="0"/>
+                    <pic:cNvPr id="1" name=""/>
+                    <pic:cNvPicPr/>
                   </pic:nvPicPr>
                   <pic:blipFill>
                     <a:blip r:embed="rId9"/>
-                    <a:srcRect/>
                     <a:stretch>
                       <a:fillRect/>
                     </a:stretch>
@@ -1751,12 +3061,16 @@
                   <pic:spPr>
                     <a:xfrm>
                       <a:off x="0" y="0"/>
-                      <a:ext cx="4124325" cy="2381250"/>
+                      <a:ext cx="5733415" cy="2131695"/>
                     </a:xfrm>
                     <a:prstGeom prst="rect">
                       <a:avLst/>
                     </a:prstGeom>
-                    <a:ln/>
+                    <a:ln>
+                      <a:solidFill>
+                        <a:schemeClr val="tx1"/>
+                      </a:solidFill>
+                    </a:ln>
                   </pic:spPr>
                 </pic:pic>
               </a:graphicData>
@@ -1765,7 +3079,33 @@
         </w:drawing>
       </w:r>
     </w:p>
-    <w:p/>
+    <w:p>
+      <w:pPr>
+        <w:jc w:val="center"/>
+        <w:rPr>
+          <w:rFonts w:ascii="Times New Roman" w:hAnsi="Times New Roman" w:cs="Times New Roman"/>
+          <w:sz w:val="24"/>
+          <w:szCs w:val="24"/>
+        </w:rPr>
+      </w:pPr>
+      <w:r>
+        <w:rPr>
+          <w:rFonts w:ascii="Times New Roman" w:hAnsi="Times New Roman" w:cs="Times New Roman"/>
+          <w:sz w:val="24"/>
+          <w:szCs w:val="24"/>
+        </w:rPr>
+        <w:t>Imagem 03 – Diagrama de classes</w:t>
+      </w:r>
+    </w:p>
+    <w:p>
+      <w:pPr>
+        <w:rPr>
+          <w:rFonts w:ascii="Times New Roman" w:hAnsi="Times New Roman" w:cs="Times New Roman"/>
+          <w:sz w:val="24"/>
+          <w:szCs w:val="24"/>
+        </w:rPr>
+      </w:pPr>
+    </w:p>
     <w:p>
       <w:pPr>
         <w:pStyle w:val="Ttulo1"/>
@@ -1782,48 +3122,107 @@
         <w:spacing w:before="240" w:after="0" w:line="240" w:lineRule="auto"/>
         <w:rPr>
           <w:rFonts w:ascii="Times New Roman" w:eastAsia="Times New Roman" w:hAnsi="Times New Roman" w:cs="Times New Roman"/>
-          <w:sz w:val="26"/>
-          <w:szCs w:val="26"/>
-        </w:rPr>
-      </w:pPr>
-      <w:r>
-        <w:rPr>
-          <w:rFonts w:ascii="Times New Roman" w:eastAsia="Times New Roman" w:hAnsi="Times New Roman" w:cs="Times New Roman"/>
-          <w:sz w:val="26"/>
-          <w:szCs w:val="26"/>
+          <w:b/>
+          <w:bCs/>
+          <w:sz w:val="24"/>
+          <w:szCs w:val="24"/>
+        </w:rPr>
+      </w:pPr>
+      <w:r>
+        <w:rPr>
+          <w:rFonts w:ascii="Times New Roman" w:eastAsia="Times New Roman" w:hAnsi="Times New Roman" w:cs="Times New Roman"/>
+          <w:b/>
+          <w:bCs/>
+          <w:sz w:val="24"/>
+          <w:szCs w:val="24"/>
         </w:rPr>
         <w:t>5. Modelagem de Dados</w:t>
       </w:r>
     </w:p>
     <w:p>
       <w:pPr>
-        <w:widowControl w:val="0"/>
-        <w:pBdr>
-          <w:top w:val="nil"/>
-          <w:left w:val="nil"/>
-          <w:bottom w:val="nil"/>
-          <w:right w:val="nil"/>
-          <w:between w:val="nil"/>
-        </w:pBdr>
-        <w:spacing w:before="120" w:line="240" w:lineRule="auto"/>
+        <w:rPr>
+          <w:rFonts w:ascii="Times New Roman" w:hAnsi="Times New Roman" w:cs="Times New Roman"/>
+          <w:sz w:val="24"/>
+          <w:szCs w:val="24"/>
+        </w:rPr>
+      </w:pPr>
+    </w:p>
+    <w:p>
+      <w:pPr>
         <w:jc w:val="both"/>
         <w:rPr>
-          <w:rFonts w:ascii="Times New Roman" w:eastAsia="Times New Roman" w:hAnsi="Times New Roman" w:cs="Times New Roman"/>
-          <w:sz w:val="24"/>
-          <w:szCs w:val="24"/>
-        </w:rPr>
-      </w:pPr>
-      <w:r>
-        <w:rPr>
-          <w:rFonts w:ascii="Times New Roman" w:eastAsia="Times New Roman" w:hAnsi="Times New Roman" w:cs="Times New Roman"/>
-          <w:sz w:val="24"/>
-          <w:szCs w:val="24"/>
-        </w:rPr>
-        <w:t>Apresentação e explicação sobre a modelagem dos dados do sistema proposto.</w:t>
-      </w:r>
-    </w:p>
-    <w:p/>
-    <w:p/>
+          <w:rFonts w:ascii="Times New Roman" w:hAnsi="Times New Roman" w:cs="Times New Roman"/>
+          <w:sz w:val="24"/>
+          <w:szCs w:val="24"/>
+        </w:rPr>
+      </w:pPr>
+      <w:r>
+        <w:rPr>
+          <w:rFonts w:ascii="Times New Roman" w:hAnsi="Times New Roman" w:cs="Times New Roman"/>
+          <w:sz w:val="24"/>
+          <w:szCs w:val="24"/>
+        </w:rPr>
+        <w:t xml:space="preserve">O banco de dados é constituído de 3 tabelas. Uma tabela responsável por armazenar os as informações sobre os funcionários do serpentário, onde apenas algumas informações básicas são solicitadas, como Nome completo, usuário e senha além do tipo de usuário, o tipo de </w:t>
+      </w:r>
+      <w:r>
+        <w:rPr>
+          <w:rFonts w:ascii="Times New Roman" w:hAnsi="Times New Roman" w:cs="Times New Roman"/>
+          <w:sz w:val="24"/>
+          <w:szCs w:val="24"/>
+        </w:rPr>
+        <w:lastRenderedPageBreak/>
+        <w:t>usuário varia de 1 até 3, onde 1 – Somente visualização das informações, 2 – Visualização e Cadastro de serpentes, 3 – Usuário Administrador, pode adicionar outros funcionários.</w:t>
+      </w:r>
+    </w:p>
+    <w:p>
+      <w:pPr>
+        <w:jc w:val="both"/>
+        <w:rPr>
+          <w:rFonts w:ascii="Times New Roman" w:eastAsia="Times New Roman" w:hAnsi="Times New Roman" w:cs="Times New Roman"/>
+          <w:sz w:val="24"/>
+          <w:szCs w:val="24"/>
+        </w:rPr>
+      </w:pPr>
+      <w:r>
+        <w:rPr>
+          <w:rFonts w:ascii="Times New Roman" w:hAnsi="Times New Roman" w:cs="Times New Roman"/>
+          <w:sz w:val="24"/>
+          <w:szCs w:val="24"/>
+        </w:rPr>
+        <w:t xml:space="preserve"> </w:t>
+      </w:r>
+      <w:r>
+        <w:rPr>
+          <w:rFonts w:ascii="Times New Roman" w:eastAsia="Times New Roman" w:hAnsi="Times New Roman" w:cs="Times New Roman"/>
+          <w:sz w:val="24"/>
+          <w:szCs w:val="24"/>
+        </w:rPr>
+        <w:t>A próxima tabela é a de serpentes, onde devem ser cadastrados o máximo de informações sobre cada serpente para se ter o diagnóstico mais completo sobre cada serpente.</w:t>
+      </w:r>
+      <w:r>
+        <w:rPr>
+          <w:rFonts w:ascii="Times New Roman" w:eastAsia="Times New Roman" w:hAnsi="Times New Roman" w:cs="Times New Roman"/>
+          <w:sz w:val="24"/>
+          <w:szCs w:val="24"/>
+        </w:rPr>
+        <w:t xml:space="preserve"> Essa tabela possui um campo para inserir o ID do funcionário, devido a necessidade de registrar qual foi o funcionário que realizou o cadastro ou alterou as informações sobre a serpente.</w:t>
+      </w:r>
+    </w:p>
+    <w:p>
+      <w:pPr>
+        <w:jc w:val="both"/>
+      </w:pPr>
+      <w:r>
+        <w:rPr>
+          <w:rFonts w:ascii="Times New Roman" w:hAnsi="Times New Roman" w:cs="Times New Roman"/>
+          <w:sz w:val="24"/>
+          <w:szCs w:val="24"/>
+        </w:rPr>
+        <w:tab/>
+        <w:t>A última tabela é a tabela de camundongos, o alimento dado para as serpentes. Como esses camundongos são disponibilizados por um terceirizado, o que nos interessa é unicamente um controle de estoque, onde é necessário apenas saber apenas a quantidade de camundongos no estoque.</w:t>
+      </w:r>
+    </w:p>
     <w:p>
       <w:pPr>
         <w:pStyle w:val="Ttulo1"/>
@@ -1840,6 +3239,8 @@
         <w:spacing w:before="240" w:after="0" w:line="240" w:lineRule="auto"/>
         <w:rPr>
           <w:rFonts w:ascii="Times New Roman" w:eastAsia="Times New Roman" w:hAnsi="Times New Roman" w:cs="Times New Roman"/>
+          <w:b/>
+          <w:bCs/>
           <w:sz w:val="26"/>
           <w:szCs w:val="26"/>
         </w:rPr>
@@ -1847,41 +3248,895 @@
       <w:r>
         <w:rPr>
           <w:rFonts w:ascii="Times New Roman" w:eastAsia="Times New Roman" w:hAnsi="Times New Roman" w:cs="Times New Roman"/>
+          <w:b/>
+          <w:bCs/>
           <w:sz w:val="26"/>
           <w:szCs w:val="26"/>
         </w:rPr>
         <w:t>6. Projeto da Interface</w:t>
       </w:r>
     </w:p>
-    <w:p>
-      <w:pPr>
-        <w:widowControl w:val="0"/>
-        <w:pBdr>
-          <w:top w:val="nil"/>
-          <w:left w:val="nil"/>
-          <w:bottom w:val="nil"/>
-          <w:right w:val="nil"/>
-          <w:between w:val="nil"/>
-        </w:pBdr>
-        <w:spacing w:before="120" w:line="240" w:lineRule="auto"/>
+    <w:p/>
+    <w:p>
+      <w:pPr>
         <w:jc w:val="both"/>
         <w:rPr>
-          <w:rFonts w:ascii="Times New Roman" w:eastAsia="Times New Roman" w:hAnsi="Times New Roman" w:cs="Times New Roman"/>
-          <w:sz w:val="24"/>
-          <w:szCs w:val="24"/>
-        </w:rPr>
-      </w:pPr>
-      <w:r>
-        <w:rPr>
-          <w:rFonts w:ascii="Times New Roman" w:eastAsia="Times New Roman" w:hAnsi="Times New Roman" w:cs="Times New Roman"/>
-          <w:sz w:val="24"/>
-          <w:szCs w:val="24"/>
-        </w:rPr>
-        <w:t>Apresentação e explicação sobre o Projeto da Interface do sistema proposto.</w:t>
-      </w:r>
-    </w:p>
-    <w:p/>
-    <w:p/>
+          <w:rFonts w:ascii="Times New Roman" w:hAnsi="Times New Roman" w:cs="Times New Roman"/>
+          <w:sz w:val="24"/>
+          <w:szCs w:val="24"/>
+        </w:rPr>
+      </w:pPr>
+      <w:r>
+        <w:rPr>
+          <w:rFonts w:ascii="Times New Roman" w:hAnsi="Times New Roman" w:cs="Times New Roman"/>
+          <w:sz w:val="24"/>
+          <w:szCs w:val="24"/>
+        </w:rPr>
+        <w:t>A interface do projeto está sendo desenvolvida com paginas JSF</w:t>
+      </w:r>
+      <w:r>
+        <w:rPr>
+          <w:rFonts w:ascii="Times New Roman" w:hAnsi="Times New Roman" w:cs="Times New Roman"/>
+          <w:sz w:val="24"/>
+          <w:szCs w:val="24"/>
+        </w:rPr>
+        <w:t>, onde a codificação é feita com linguagem de marcação HTML e o visual do site é feito com linguagem CSS. O projeto tem o objetivo de não possuir inúmeras telas, onde o usuário necessita clicar em vários botões até chegar na página desejada.</w:t>
+      </w:r>
+    </w:p>
+    <w:p>
+      <w:pPr>
+        <w:jc w:val="both"/>
+        <w:rPr>
+          <w:rFonts w:ascii="Times New Roman" w:hAnsi="Times New Roman" w:cs="Times New Roman"/>
+          <w:sz w:val="24"/>
+          <w:szCs w:val="24"/>
+        </w:rPr>
+      </w:pPr>
+      <w:r>
+        <w:rPr>
+          <w:rFonts w:ascii="Times New Roman" w:hAnsi="Times New Roman" w:cs="Times New Roman"/>
+          <w:sz w:val="24"/>
+          <w:szCs w:val="24"/>
+        </w:rPr>
+        <w:tab/>
+        <w:t>Após fazer o login, a página de menu é aberta, e nela é possível escolher se queremos acessar as informações do funcionário onde é possível pesquisar, editar e excluir ou ir para outra página e inserir um novo registro. O mesmo acontece para as serpentes. Há ainda a página responsável pelo controle de estoque e a página de geração de gráficos. Porém essas telas ainda não foram desenvolvidas.</w:t>
+      </w:r>
+    </w:p>
+    <w:p>
+      <w:pPr>
+        <w:rPr>
+          <w:rFonts w:ascii="Times New Roman" w:hAnsi="Times New Roman" w:cs="Times New Roman"/>
+          <w:sz w:val="24"/>
+          <w:szCs w:val="24"/>
+        </w:rPr>
+      </w:pPr>
+    </w:p>
+    <w:p>
+      <w:pPr>
+        <w:jc w:val="center"/>
+        <w:rPr>
+          <w:rFonts w:ascii="Times New Roman" w:hAnsi="Times New Roman" w:cs="Times New Roman"/>
+          <w:sz w:val="24"/>
+          <w:szCs w:val="24"/>
+        </w:rPr>
+      </w:pPr>
+      <w:r>
+        <w:rPr>
+          <w:rFonts w:ascii="Times New Roman" w:hAnsi="Times New Roman" w:cs="Times New Roman"/>
+          <w:sz w:val="24"/>
+          <w:szCs w:val="24"/>
+        </w:rPr>
+        <w:drawing>
+          <wp:inline distT="0" distB="0" distL="0" distR="0" wp14:anchorId="2F788443" wp14:editId="106DC09F">
+            <wp:extent cx="4872127" cy="2640305"/>
+            <wp:effectExtent l="19050" t="19050" r="24130" b="27305"/>
+            <wp:docPr id="6" name="Imagem 6"/>
+            <wp:cNvGraphicFramePr>
+              <a:graphicFrameLocks xmlns:a="http://schemas.openxmlformats.org/drawingml/2006/main" noChangeAspect="1"/>
+            </wp:cNvGraphicFramePr>
+            <a:graphic xmlns:a="http://schemas.openxmlformats.org/drawingml/2006/main">
+              <a:graphicData uri="http://schemas.openxmlformats.org/drawingml/2006/picture">
+                <pic:pic xmlns:pic="http://schemas.openxmlformats.org/drawingml/2006/picture">
+                  <pic:nvPicPr>
+                    <pic:cNvPr id="1" name=""/>
+                    <pic:cNvPicPr/>
+                  </pic:nvPicPr>
+                  <pic:blipFill>
+                    <a:blip r:embed="rId10"/>
+                    <a:stretch>
+                      <a:fillRect/>
+                    </a:stretch>
+                  </pic:blipFill>
+                  <pic:spPr>
+                    <a:xfrm>
+                      <a:off x="0" y="0"/>
+                      <a:ext cx="4874622" cy="2641657"/>
+                    </a:xfrm>
+                    <a:prstGeom prst="rect">
+                      <a:avLst/>
+                    </a:prstGeom>
+                    <a:ln>
+                      <a:solidFill>
+                        <a:schemeClr val="tx1"/>
+                      </a:solidFill>
+                    </a:ln>
+                  </pic:spPr>
+                </pic:pic>
+              </a:graphicData>
+            </a:graphic>
+          </wp:inline>
+        </w:drawing>
+      </w:r>
+    </w:p>
+    <w:p>
+      <w:pPr>
+        <w:jc w:val="center"/>
+        <w:rPr>
+          <w:rFonts w:ascii="Times New Roman" w:hAnsi="Times New Roman" w:cs="Times New Roman"/>
+          <w:sz w:val="24"/>
+          <w:szCs w:val="24"/>
+        </w:rPr>
+      </w:pPr>
+      <w:r>
+        <w:rPr>
+          <w:rFonts w:ascii="Times New Roman" w:hAnsi="Times New Roman" w:cs="Times New Roman"/>
+          <w:sz w:val="24"/>
+          <w:szCs w:val="24"/>
+        </w:rPr>
+        <w:t>Imagem 0</w:t>
+      </w:r>
+      <w:r>
+        <w:rPr>
+          <w:rFonts w:ascii="Times New Roman" w:hAnsi="Times New Roman" w:cs="Times New Roman"/>
+          <w:sz w:val="24"/>
+          <w:szCs w:val="24"/>
+        </w:rPr>
+        <w:t>4</w:t>
+      </w:r>
+      <w:r>
+        <w:rPr>
+          <w:rFonts w:ascii="Times New Roman" w:hAnsi="Times New Roman" w:cs="Times New Roman"/>
+          <w:sz w:val="24"/>
+          <w:szCs w:val="24"/>
+        </w:rPr>
+        <w:t xml:space="preserve"> – Tela de Login</w:t>
+      </w:r>
+    </w:p>
+    <w:p>
+      <w:pPr>
+        <w:rPr>
+          <w:rFonts w:ascii="Times New Roman" w:hAnsi="Times New Roman" w:cs="Times New Roman"/>
+          <w:sz w:val="24"/>
+          <w:szCs w:val="24"/>
+        </w:rPr>
+      </w:pPr>
+    </w:p>
+    <w:p>
+      <w:pPr>
+        <w:jc w:val="center"/>
+        <w:rPr>
+          <w:rFonts w:ascii="Times New Roman" w:hAnsi="Times New Roman" w:cs="Times New Roman"/>
+          <w:sz w:val="24"/>
+          <w:szCs w:val="24"/>
+        </w:rPr>
+      </w:pPr>
+      <w:r>
+        <w:rPr>
+          <w:rFonts w:ascii="Times New Roman" w:hAnsi="Times New Roman" w:cs="Times New Roman"/>
+          <w:sz w:val="24"/>
+          <w:szCs w:val="24"/>
+        </w:rPr>
+        <w:lastRenderedPageBreak/>
+        <w:drawing>
+          <wp:inline distT="0" distB="0" distL="0" distR="0" wp14:anchorId="2E9188BE" wp14:editId="2AA176FD">
+            <wp:extent cx="4880754" cy="2638494"/>
+            <wp:effectExtent l="19050" t="19050" r="15240" b="9525"/>
+            <wp:docPr id="7" name="Imagem 7"/>
+            <wp:cNvGraphicFramePr>
+              <a:graphicFrameLocks xmlns:a="http://schemas.openxmlformats.org/drawingml/2006/main" noChangeAspect="1"/>
+            </wp:cNvGraphicFramePr>
+            <a:graphic xmlns:a="http://schemas.openxmlformats.org/drawingml/2006/main">
+              <a:graphicData uri="http://schemas.openxmlformats.org/drawingml/2006/picture">
+                <pic:pic xmlns:pic="http://schemas.openxmlformats.org/drawingml/2006/picture">
+                  <pic:nvPicPr>
+                    <pic:cNvPr id="1" name=""/>
+                    <pic:cNvPicPr/>
+                  </pic:nvPicPr>
+                  <pic:blipFill>
+                    <a:blip r:embed="rId11"/>
+                    <a:stretch>
+                      <a:fillRect/>
+                    </a:stretch>
+                  </pic:blipFill>
+                  <pic:spPr>
+                    <a:xfrm>
+                      <a:off x="0" y="0"/>
+                      <a:ext cx="4883347" cy="2639896"/>
+                    </a:xfrm>
+                    <a:prstGeom prst="rect">
+                      <a:avLst/>
+                    </a:prstGeom>
+                    <a:ln>
+                      <a:solidFill>
+                        <a:schemeClr val="tx1"/>
+                      </a:solidFill>
+                    </a:ln>
+                  </pic:spPr>
+                </pic:pic>
+              </a:graphicData>
+            </a:graphic>
+          </wp:inline>
+        </w:drawing>
+      </w:r>
+    </w:p>
+    <w:p>
+      <w:pPr>
+        <w:jc w:val="center"/>
+        <w:rPr>
+          <w:rFonts w:ascii="Times New Roman" w:hAnsi="Times New Roman" w:cs="Times New Roman"/>
+          <w:sz w:val="24"/>
+          <w:szCs w:val="24"/>
+        </w:rPr>
+      </w:pPr>
+      <w:r>
+        <w:rPr>
+          <w:rFonts w:ascii="Times New Roman" w:hAnsi="Times New Roman" w:cs="Times New Roman"/>
+          <w:sz w:val="24"/>
+          <w:szCs w:val="24"/>
+        </w:rPr>
+        <w:t>Imagem 0</w:t>
+      </w:r>
+      <w:r>
+        <w:rPr>
+          <w:rFonts w:ascii="Times New Roman" w:hAnsi="Times New Roman" w:cs="Times New Roman"/>
+          <w:sz w:val="24"/>
+          <w:szCs w:val="24"/>
+        </w:rPr>
+        <w:t>5</w:t>
+      </w:r>
+      <w:r>
+        <w:rPr>
+          <w:rFonts w:ascii="Times New Roman" w:hAnsi="Times New Roman" w:cs="Times New Roman"/>
+          <w:sz w:val="24"/>
+          <w:szCs w:val="24"/>
+        </w:rPr>
+        <w:t xml:space="preserve"> – Menu Principal</w:t>
+      </w:r>
+    </w:p>
+    <w:p>
+      <w:pPr>
+        <w:jc w:val="center"/>
+        <w:rPr>
+          <w:rFonts w:ascii="Times New Roman" w:hAnsi="Times New Roman" w:cs="Times New Roman"/>
+          <w:sz w:val="24"/>
+          <w:szCs w:val="24"/>
+        </w:rPr>
+      </w:pPr>
+    </w:p>
+    <w:p>
+      <w:pPr>
+        <w:jc w:val="center"/>
+        <w:rPr>
+          <w:rFonts w:ascii="Times New Roman" w:hAnsi="Times New Roman" w:cs="Times New Roman"/>
+          <w:sz w:val="24"/>
+          <w:szCs w:val="24"/>
+        </w:rPr>
+      </w:pPr>
+      <w:r>
+        <w:rPr>
+          <w:rFonts w:ascii="Times New Roman" w:hAnsi="Times New Roman" w:cs="Times New Roman"/>
+          <w:sz w:val="24"/>
+          <w:szCs w:val="24"/>
+        </w:rPr>
+        <w:drawing>
+          <wp:inline distT="0" distB="0" distL="0" distR="0" wp14:anchorId="1B2FB5C8" wp14:editId="52267704">
+            <wp:extent cx="4958392" cy="2688152"/>
+            <wp:effectExtent l="19050" t="19050" r="13970" b="17145"/>
+            <wp:docPr id="8" name="Imagem 8"/>
+            <wp:cNvGraphicFramePr>
+              <a:graphicFrameLocks xmlns:a="http://schemas.openxmlformats.org/drawingml/2006/main" noChangeAspect="1"/>
+            </wp:cNvGraphicFramePr>
+            <a:graphic xmlns:a="http://schemas.openxmlformats.org/drawingml/2006/main">
+              <a:graphicData uri="http://schemas.openxmlformats.org/drawingml/2006/picture">
+                <pic:pic xmlns:pic="http://schemas.openxmlformats.org/drawingml/2006/picture">
+                  <pic:nvPicPr>
+                    <pic:cNvPr id="1" name=""/>
+                    <pic:cNvPicPr/>
+                  </pic:nvPicPr>
+                  <pic:blipFill>
+                    <a:blip r:embed="rId12"/>
+                    <a:stretch>
+                      <a:fillRect/>
+                    </a:stretch>
+                  </pic:blipFill>
+                  <pic:spPr>
+                    <a:xfrm>
+                      <a:off x="0" y="0"/>
+                      <a:ext cx="4971456" cy="2695235"/>
+                    </a:xfrm>
+                    <a:prstGeom prst="rect">
+                      <a:avLst/>
+                    </a:prstGeom>
+                    <a:ln>
+                      <a:solidFill>
+                        <a:schemeClr val="tx1"/>
+                      </a:solidFill>
+                    </a:ln>
+                  </pic:spPr>
+                </pic:pic>
+              </a:graphicData>
+            </a:graphic>
+          </wp:inline>
+        </w:drawing>
+      </w:r>
+    </w:p>
+    <w:p>
+      <w:pPr>
+        <w:jc w:val="center"/>
+        <w:rPr>
+          <w:rFonts w:ascii="Times New Roman" w:hAnsi="Times New Roman" w:cs="Times New Roman"/>
+          <w:sz w:val="24"/>
+          <w:szCs w:val="24"/>
+        </w:rPr>
+      </w:pPr>
+      <w:r>
+        <w:rPr>
+          <w:rFonts w:ascii="Times New Roman" w:hAnsi="Times New Roman" w:cs="Times New Roman"/>
+          <w:sz w:val="24"/>
+          <w:szCs w:val="24"/>
+        </w:rPr>
+        <w:t>Imagem 0</w:t>
+      </w:r>
+      <w:r>
+        <w:rPr>
+          <w:rFonts w:ascii="Times New Roman" w:hAnsi="Times New Roman" w:cs="Times New Roman"/>
+          <w:sz w:val="24"/>
+          <w:szCs w:val="24"/>
+        </w:rPr>
+        <w:t>6</w:t>
+      </w:r>
+      <w:r>
+        <w:rPr>
+          <w:rFonts w:ascii="Times New Roman" w:hAnsi="Times New Roman" w:cs="Times New Roman"/>
+          <w:sz w:val="24"/>
+          <w:szCs w:val="24"/>
+        </w:rPr>
+        <w:t xml:space="preserve"> –</w:t>
+      </w:r>
+      <w:r>
+        <w:rPr>
+          <w:rFonts w:ascii="Times New Roman" w:hAnsi="Times New Roman" w:cs="Times New Roman"/>
+          <w:sz w:val="24"/>
+          <w:szCs w:val="24"/>
+        </w:rPr>
+        <w:t xml:space="preserve"> C</w:t>
+      </w:r>
+      <w:r>
+        <w:rPr>
+          <w:rFonts w:ascii="Times New Roman" w:hAnsi="Times New Roman" w:cs="Times New Roman"/>
+          <w:sz w:val="24"/>
+          <w:szCs w:val="24"/>
+        </w:rPr>
+        <w:t>onsulta de serpentes</w:t>
+      </w:r>
+    </w:p>
+    <w:p>
+      <w:pPr>
+        <w:jc w:val="center"/>
+        <w:rPr>
+          <w:rFonts w:ascii="Times New Roman" w:hAnsi="Times New Roman" w:cs="Times New Roman"/>
+          <w:sz w:val="24"/>
+          <w:szCs w:val="24"/>
+        </w:rPr>
+      </w:pPr>
+    </w:p>
+    <w:p>
+      <w:pPr>
+        <w:jc w:val="center"/>
+        <w:rPr>
+          <w:rFonts w:ascii="Times New Roman" w:hAnsi="Times New Roman" w:cs="Times New Roman"/>
+          <w:sz w:val="24"/>
+          <w:szCs w:val="24"/>
+        </w:rPr>
+      </w:pPr>
+    </w:p>
+    <w:p>
+      <w:pPr>
+        <w:jc w:val="center"/>
+        <w:rPr>
+          <w:rFonts w:ascii="Times New Roman" w:hAnsi="Times New Roman" w:cs="Times New Roman"/>
+          <w:sz w:val="24"/>
+          <w:szCs w:val="24"/>
+        </w:rPr>
+      </w:pPr>
+      <w:r>
+        <w:rPr>
+          <w:rFonts w:ascii="Times New Roman" w:hAnsi="Times New Roman" w:cs="Times New Roman"/>
+          <w:sz w:val="24"/>
+          <w:szCs w:val="24"/>
+        </w:rPr>
+        <w:lastRenderedPageBreak/>
+        <w:drawing>
+          <wp:inline distT="0" distB="0" distL="0" distR="0" wp14:anchorId="1110B488" wp14:editId="15FFA291">
+            <wp:extent cx="4877957" cy="2639683"/>
+            <wp:effectExtent l="19050" t="19050" r="18415" b="27940"/>
+            <wp:docPr id="9" name="Imagem 9"/>
+            <wp:cNvGraphicFramePr>
+              <a:graphicFrameLocks xmlns:a="http://schemas.openxmlformats.org/drawingml/2006/main" noChangeAspect="1"/>
+            </wp:cNvGraphicFramePr>
+            <a:graphic xmlns:a="http://schemas.openxmlformats.org/drawingml/2006/main">
+              <a:graphicData uri="http://schemas.openxmlformats.org/drawingml/2006/picture">
+                <pic:pic xmlns:pic="http://schemas.openxmlformats.org/drawingml/2006/picture">
+                  <pic:nvPicPr>
+                    <pic:cNvPr id="1" name=""/>
+                    <pic:cNvPicPr/>
+                  </pic:nvPicPr>
+                  <pic:blipFill>
+                    <a:blip r:embed="rId13"/>
+                    <a:stretch>
+                      <a:fillRect/>
+                    </a:stretch>
+                  </pic:blipFill>
+                  <pic:spPr>
+                    <a:xfrm>
+                      <a:off x="0" y="0"/>
+                      <a:ext cx="4884546" cy="2643249"/>
+                    </a:xfrm>
+                    <a:prstGeom prst="rect">
+                      <a:avLst/>
+                    </a:prstGeom>
+                    <a:ln>
+                      <a:solidFill>
+                        <a:schemeClr val="tx1"/>
+                      </a:solidFill>
+                    </a:ln>
+                  </pic:spPr>
+                </pic:pic>
+              </a:graphicData>
+            </a:graphic>
+          </wp:inline>
+        </w:drawing>
+      </w:r>
+    </w:p>
+    <w:p>
+      <w:pPr>
+        <w:jc w:val="center"/>
+        <w:rPr>
+          <w:rFonts w:ascii="Times New Roman" w:hAnsi="Times New Roman" w:cs="Times New Roman"/>
+          <w:sz w:val="24"/>
+          <w:szCs w:val="24"/>
+        </w:rPr>
+      </w:pPr>
+      <w:r>
+        <w:rPr>
+          <w:rFonts w:ascii="Times New Roman" w:hAnsi="Times New Roman" w:cs="Times New Roman"/>
+          <w:sz w:val="24"/>
+          <w:szCs w:val="24"/>
+        </w:rPr>
+        <w:t>Imagem 0</w:t>
+      </w:r>
+      <w:r>
+        <w:rPr>
+          <w:rFonts w:ascii="Times New Roman" w:hAnsi="Times New Roman" w:cs="Times New Roman"/>
+          <w:sz w:val="24"/>
+          <w:szCs w:val="24"/>
+        </w:rPr>
+        <w:t>7</w:t>
+      </w:r>
+      <w:r>
+        <w:rPr>
+          <w:rFonts w:ascii="Times New Roman" w:hAnsi="Times New Roman" w:cs="Times New Roman"/>
+          <w:sz w:val="24"/>
+          <w:szCs w:val="24"/>
+        </w:rPr>
+        <w:t xml:space="preserve"> – Cadastro de serpentes</w:t>
+      </w:r>
+    </w:p>
+    <w:p>
+      <w:pPr>
+        <w:jc w:val="center"/>
+        <w:rPr>
+          <w:rFonts w:ascii="Times New Roman" w:hAnsi="Times New Roman" w:cs="Times New Roman"/>
+          <w:sz w:val="24"/>
+          <w:szCs w:val="24"/>
+        </w:rPr>
+      </w:pPr>
+    </w:p>
+    <w:p>
+      <w:pPr>
+        <w:jc w:val="center"/>
+        <w:rPr>
+          <w:rFonts w:ascii="Times New Roman" w:hAnsi="Times New Roman" w:cs="Times New Roman"/>
+          <w:sz w:val="24"/>
+          <w:szCs w:val="24"/>
+        </w:rPr>
+      </w:pPr>
+      <w:r>
+        <w:rPr>
+          <w:rFonts w:ascii="Times New Roman" w:hAnsi="Times New Roman" w:cs="Times New Roman"/>
+          <w:sz w:val="24"/>
+          <w:szCs w:val="24"/>
+        </w:rPr>
+        <w:drawing>
+          <wp:inline distT="0" distB="0" distL="0" distR="0" wp14:anchorId="49405D57" wp14:editId="356225D2">
+            <wp:extent cx="4871718" cy="2633609"/>
+            <wp:effectExtent l="19050" t="19050" r="24765" b="14605"/>
+            <wp:docPr id="10" name="Imagem 10"/>
+            <wp:cNvGraphicFramePr>
+              <a:graphicFrameLocks xmlns:a="http://schemas.openxmlformats.org/drawingml/2006/main" noChangeAspect="1"/>
+            </wp:cNvGraphicFramePr>
+            <a:graphic xmlns:a="http://schemas.openxmlformats.org/drawingml/2006/main">
+              <a:graphicData uri="http://schemas.openxmlformats.org/drawingml/2006/picture">
+                <pic:pic xmlns:pic="http://schemas.openxmlformats.org/drawingml/2006/picture">
+                  <pic:nvPicPr>
+                    <pic:cNvPr id="1" name=""/>
+                    <pic:cNvPicPr/>
+                  </pic:nvPicPr>
+                  <pic:blipFill>
+                    <a:blip r:embed="rId14"/>
+                    <a:stretch>
+                      <a:fillRect/>
+                    </a:stretch>
+                  </pic:blipFill>
+                  <pic:spPr>
+                    <a:xfrm>
+                      <a:off x="0" y="0"/>
+                      <a:ext cx="4897055" cy="2647306"/>
+                    </a:xfrm>
+                    <a:prstGeom prst="rect">
+                      <a:avLst/>
+                    </a:prstGeom>
+                    <a:ln>
+                      <a:solidFill>
+                        <a:schemeClr val="tx1"/>
+                      </a:solidFill>
+                    </a:ln>
+                  </pic:spPr>
+                </pic:pic>
+              </a:graphicData>
+            </a:graphic>
+          </wp:inline>
+        </w:drawing>
+      </w:r>
+    </w:p>
+    <w:p>
+      <w:pPr>
+        <w:jc w:val="center"/>
+        <w:rPr>
+          <w:rFonts w:ascii="Times New Roman" w:hAnsi="Times New Roman" w:cs="Times New Roman"/>
+          <w:sz w:val="24"/>
+          <w:szCs w:val="24"/>
+        </w:rPr>
+      </w:pPr>
+      <w:r>
+        <w:rPr>
+          <w:rFonts w:ascii="Times New Roman" w:hAnsi="Times New Roman" w:cs="Times New Roman"/>
+          <w:sz w:val="24"/>
+          <w:szCs w:val="24"/>
+        </w:rPr>
+        <w:t>Imagem 0</w:t>
+      </w:r>
+      <w:r>
+        <w:rPr>
+          <w:rFonts w:ascii="Times New Roman" w:hAnsi="Times New Roman" w:cs="Times New Roman"/>
+          <w:sz w:val="24"/>
+          <w:szCs w:val="24"/>
+        </w:rPr>
+        <w:t>8</w:t>
+      </w:r>
+      <w:r>
+        <w:rPr>
+          <w:rFonts w:ascii="Times New Roman" w:hAnsi="Times New Roman" w:cs="Times New Roman"/>
+          <w:sz w:val="24"/>
+          <w:szCs w:val="24"/>
+        </w:rPr>
+        <w:t xml:space="preserve"> – Consulta de Funcionários</w:t>
+      </w:r>
+    </w:p>
+    <w:p>
+      <w:pPr>
+        <w:jc w:val="center"/>
+        <w:rPr>
+          <w:rFonts w:ascii="Times New Roman" w:hAnsi="Times New Roman" w:cs="Times New Roman"/>
+          <w:sz w:val="24"/>
+          <w:szCs w:val="24"/>
+        </w:rPr>
+      </w:pPr>
+    </w:p>
+    <w:p>
+      <w:pPr>
+        <w:jc w:val="center"/>
+        <w:rPr>
+          <w:rFonts w:ascii="Times New Roman" w:hAnsi="Times New Roman" w:cs="Times New Roman"/>
+          <w:sz w:val="24"/>
+          <w:szCs w:val="24"/>
+        </w:rPr>
+      </w:pPr>
+      <w:r>
+        <w:rPr>
+          <w:rFonts w:ascii="Times New Roman" w:hAnsi="Times New Roman" w:cs="Times New Roman"/>
+          <w:sz w:val="24"/>
+          <w:szCs w:val="24"/>
+        </w:rPr>
+        <w:lastRenderedPageBreak/>
+        <w:drawing>
+          <wp:inline distT="0" distB="0" distL="0" distR="0" wp14:anchorId="30189821" wp14:editId="27502E52">
+            <wp:extent cx="4504960" cy="2430852"/>
+            <wp:effectExtent l="19050" t="19050" r="10160" b="26670"/>
+            <wp:docPr id="11" name="Imagem 11"/>
+            <wp:cNvGraphicFramePr>
+              <a:graphicFrameLocks xmlns:a="http://schemas.openxmlformats.org/drawingml/2006/main" noChangeAspect="1"/>
+            </wp:cNvGraphicFramePr>
+            <a:graphic xmlns:a="http://schemas.openxmlformats.org/drawingml/2006/main">
+              <a:graphicData uri="http://schemas.openxmlformats.org/drawingml/2006/picture">
+                <pic:pic xmlns:pic="http://schemas.openxmlformats.org/drawingml/2006/picture">
+                  <pic:nvPicPr>
+                    <pic:cNvPr id="1" name=""/>
+                    <pic:cNvPicPr/>
+                  </pic:nvPicPr>
+                  <pic:blipFill>
+                    <a:blip r:embed="rId15"/>
+                    <a:stretch>
+                      <a:fillRect/>
+                    </a:stretch>
+                  </pic:blipFill>
+                  <pic:spPr>
+                    <a:xfrm>
+                      <a:off x="0" y="0"/>
+                      <a:ext cx="4516690" cy="2437181"/>
+                    </a:xfrm>
+                    <a:prstGeom prst="rect">
+                      <a:avLst/>
+                    </a:prstGeom>
+                    <a:ln>
+                      <a:solidFill>
+                        <a:schemeClr val="tx1"/>
+                      </a:solidFill>
+                    </a:ln>
+                  </pic:spPr>
+                </pic:pic>
+              </a:graphicData>
+            </a:graphic>
+          </wp:inline>
+        </w:drawing>
+      </w:r>
+    </w:p>
+    <w:p>
+      <w:pPr>
+        <w:jc w:val="center"/>
+        <w:rPr>
+          <w:rFonts w:ascii="Times New Roman" w:hAnsi="Times New Roman" w:cs="Times New Roman"/>
+          <w:sz w:val="24"/>
+          <w:szCs w:val="24"/>
+        </w:rPr>
+      </w:pPr>
+      <w:r>
+        <w:rPr>
+          <w:rFonts w:ascii="Times New Roman" w:hAnsi="Times New Roman" w:cs="Times New Roman"/>
+          <w:sz w:val="24"/>
+          <w:szCs w:val="24"/>
+        </w:rPr>
+        <w:t>Imagem 0</w:t>
+      </w:r>
+      <w:r>
+        <w:rPr>
+          <w:rFonts w:ascii="Times New Roman" w:hAnsi="Times New Roman" w:cs="Times New Roman"/>
+          <w:sz w:val="24"/>
+          <w:szCs w:val="24"/>
+        </w:rPr>
+        <w:t>9</w:t>
+      </w:r>
+      <w:r>
+        <w:rPr>
+          <w:rFonts w:ascii="Times New Roman" w:hAnsi="Times New Roman" w:cs="Times New Roman"/>
+          <w:sz w:val="24"/>
+          <w:szCs w:val="24"/>
+        </w:rPr>
+        <w:t xml:space="preserve"> – Cadastro de funcionário</w:t>
+      </w:r>
+    </w:p>
+    <w:p>
+      <w:pPr>
+        <w:jc w:val="center"/>
+        <w:rPr>
+          <w:rFonts w:ascii="Times New Roman" w:hAnsi="Times New Roman" w:cs="Times New Roman"/>
+          <w:sz w:val="24"/>
+          <w:szCs w:val="24"/>
+        </w:rPr>
+      </w:pPr>
+    </w:p>
+    <w:p>
+      <w:pPr>
+        <w:jc w:val="center"/>
+        <w:rPr>
+          <w:rFonts w:ascii="Times New Roman" w:hAnsi="Times New Roman" w:cs="Times New Roman"/>
+          <w:sz w:val="24"/>
+          <w:szCs w:val="24"/>
+        </w:rPr>
+      </w:pPr>
+      <w:r>
+        <w:rPr>
+          <w:rFonts w:ascii="Times New Roman" w:hAnsi="Times New Roman" w:cs="Times New Roman"/>
+          <w:sz w:val="24"/>
+          <w:szCs w:val="24"/>
+        </w:rPr>
+        <w:drawing>
+          <wp:inline distT="0" distB="0" distL="0" distR="0" wp14:anchorId="77DCFAF7" wp14:editId="67FE4487">
+            <wp:extent cx="4564222" cy="2465357"/>
+            <wp:effectExtent l="19050" t="19050" r="27305" b="11430"/>
+            <wp:docPr id="12" name="Imagem 12"/>
+            <wp:cNvGraphicFramePr>
+              <a:graphicFrameLocks xmlns:a="http://schemas.openxmlformats.org/drawingml/2006/main" noChangeAspect="1"/>
+            </wp:cNvGraphicFramePr>
+            <a:graphic xmlns:a="http://schemas.openxmlformats.org/drawingml/2006/main">
+              <a:graphicData uri="http://schemas.openxmlformats.org/drawingml/2006/picture">
+                <pic:pic xmlns:pic="http://schemas.openxmlformats.org/drawingml/2006/picture">
+                  <pic:nvPicPr>
+                    <pic:cNvPr id="1" name=""/>
+                    <pic:cNvPicPr/>
+                  </pic:nvPicPr>
+                  <pic:blipFill>
+                    <a:blip r:embed="rId16"/>
+                    <a:stretch>
+                      <a:fillRect/>
+                    </a:stretch>
+                  </pic:blipFill>
+                  <pic:spPr>
+                    <a:xfrm>
+                      <a:off x="0" y="0"/>
+                      <a:ext cx="4599492" cy="2484408"/>
+                    </a:xfrm>
+                    <a:prstGeom prst="rect">
+                      <a:avLst/>
+                    </a:prstGeom>
+                    <a:ln>
+                      <a:solidFill>
+                        <a:schemeClr val="tx1"/>
+                      </a:solidFill>
+                    </a:ln>
+                  </pic:spPr>
+                </pic:pic>
+              </a:graphicData>
+            </a:graphic>
+          </wp:inline>
+        </w:drawing>
+      </w:r>
+    </w:p>
+    <w:p>
+      <w:pPr>
+        <w:jc w:val="center"/>
+        <w:rPr>
+          <w:rFonts w:ascii="Times New Roman" w:hAnsi="Times New Roman" w:cs="Times New Roman"/>
+          <w:sz w:val="24"/>
+          <w:szCs w:val="24"/>
+        </w:rPr>
+      </w:pPr>
+      <w:r>
+        <w:rPr>
+          <w:rFonts w:ascii="Times New Roman" w:hAnsi="Times New Roman" w:cs="Times New Roman"/>
+          <w:sz w:val="24"/>
+          <w:szCs w:val="24"/>
+        </w:rPr>
+        <w:t xml:space="preserve">Imagem </w:t>
+      </w:r>
+      <w:r>
+        <w:rPr>
+          <w:rFonts w:ascii="Times New Roman" w:hAnsi="Times New Roman" w:cs="Times New Roman"/>
+          <w:sz w:val="24"/>
+          <w:szCs w:val="24"/>
+        </w:rPr>
+        <w:t>10</w:t>
+      </w:r>
+      <w:r>
+        <w:rPr>
+          <w:rFonts w:ascii="Times New Roman" w:hAnsi="Times New Roman" w:cs="Times New Roman"/>
+          <w:sz w:val="24"/>
+          <w:szCs w:val="24"/>
+        </w:rPr>
+        <w:t xml:space="preserve"> – Edição de funcionário</w:t>
+      </w:r>
+    </w:p>
+    <w:p>
+      <w:pPr>
+        <w:jc w:val="center"/>
+        <w:rPr>
+          <w:rFonts w:ascii="Times New Roman" w:hAnsi="Times New Roman" w:cs="Times New Roman"/>
+          <w:sz w:val="24"/>
+          <w:szCs w:val="24"/>
+        </w:rPr>
+      </w:pPr>
+    </w:p>
+    <w:p>
+      <w:pPr>
+        <w:jc w:val="center"/>
+        <w:rPr>
+          <w:rFonts w:ascii="Times New Roman" w:hAnsi="Times New Roman" w:cs="Times New Roman"/>
+          <w:sz w:val="24"/>
+          <w:szCs w:val="24"/>
+        </w:rPr>
+      </w:pPr>
+      <w:r>
+        <w:rPr>
+          <w:rFonts w:ascii="Times New Roman" w:hAnsi="Times New Roman" w:cs="Times New Roman"/>
+          <w:sz w:val="24"/>
+          <w:szCs w:val="24"/>
+        </w:rPr>
+        <w:drawing>
+          <wp:inline distT="0" distB="0" distL="0" distR="0" wp14:anchorId="3A5D0FDB" wp14:editId="7790F330">
+            <wp:extent cx="4590863" cy="2484324"/>
+            <wp:effectExtent l="19050" t="19050" r="19685" b="11430"/>
+            <wp:docPr id="13" name="Imagem 13"/>
+            <wp:cNvGraphicFramePr>
+              <a:graphicFrameLocks xmlns:a="http://schemas.openxmlformats.org/drawingml/2006/main" noChangeAspect="1"/>
+            </wp:cNvGraphicFramePr>
+            <a:graphic xmlns:a="http://schemas.openxmlformats.org/drawingml/2006/main">
+              <a:graphicData uri="http://schemas.openxmlformats.org/drawingml/2006/picture">
+                <pic:pic xmlns:pic="http://schemas.openxmlformats.org/drawingml/2006/picture">
+                  <pic:nvPicPr>
+                    <pic:cNvPr id="1" name=""/>
+                    <pic:cNvPicPr/>
+                  </pic:nvPicPr>
+                  <pic:blipFill>
+                    <a:blip r:embed="rId17"/>
+                    <a:stretch>
+                      <a:fillRect/>
+                    </a:stretch>
+                  </pic:blipFill>
+                  <pic:spPr>
+                    <a:xfrm>
+                      <a:off x="0" y="0"/>
+                      <a:ext cx="4613394" cy="2496517"/>
+                    </a:xfrm>
+                    <a:prstGeom prst="rect">
+                      <a:avLst/>
+                    </a:prstGeom>
+                    <a:ln>
+                      <a:solidFill>
+                        <a:schemeClr val="tx1"/>
+                      </a:solidFill>
+                    </a:ln>
+                  </pic:spPr>
+                </pic:pic>
+              </a:graphicData>
+            </a:graphic>
+          </wp:inline>
+        </w:drawing>
+      </w:r>
+    </w:p>
+    <w:p>
+      <w:pPr>
+        <w:jc w:val="center"/>
+        <w:rPr>
+          <w:rFonts w:ascii="Times New Roman" w:hAnsi="Times New Roman" w:cs="Times New Roman"/>
+          <w:sz w:val="24"/>
+          <w:szCs w:val="24"/>
+        </w:rPr>
+      </w:pPr>
+      <w:r>
+        <w:rPr>
+          <w:rFonts w:ascii="Times New Roman" w:hAnsi="Times New Roman" w:cs="Times New Roman"/>
+          <w:sz w:val="24"/>
+          <w:szCs w:val="24"/>
+        </w:rPr>
+        <w:t xml:space="preserve">Imagem </w:t>
+      </w:r>
+      <w:r>
+        <w:rPr>
+          <w:rFonts w:ascii="Times New Roman" w:hAnsi="Times New Roman" w:cs="Times New Roman"/>
+          <w:sz w:val="24"/>
+          <w:szCs w:val="24"/>
+        </w:rPr>
+        <w:t>11</w:t>
+      </w:r>
+      <w:r>
+        <w:rPr>
+          <w:rFonts w:ascii="Times New Roman" w:hAnsi="Times New Roman" w:cs="Times New Roman"/>
+          <w:sz w:val="24"/>
+          <w:szCs w:val="24"/>
+        </w:rPr>
+        <w:t xml:space="preserve"> – Edição de serpentes</w:t>
+      </w:r>
+    </w:p>
     <w:p>
       <w:pPr>
         <w:pStyle w:val="Ttulo1"/>
@@ -1891,6 +4146,8 @@
         <w:spacing w:before="240" w:after="0" w:line="240" w:lineRule="auto"/>
         <w:rPr>
           <w:rFonts w:ascii="Times New Roman" w:eastAsia="Times New Roman" w:hAnsi="Times New Roman" w:cs="Times New Roman"/>
+          <w:b/>
+          <w:bCs/>
           <w:sz w:val="26"/>
           <w:szCs w:val="26"/>
         </w:rPr>
@@ -1898,9 +4155,12 @@
       <w:r>
         <w:rPr>
           <w:rFonts w:ascii="Times New Roman" w:eastAsia="Times New Roman" w:hAnsi="Times New Roman" w:cs="Times New Roman"/>
+          <w:b/>
+          <w:bCs/>
           <w:sz w:val="26"/>
           <w:szCs w:val="26"/>
         </w:rPr>
+        <w:lastRenderedPageBreak/>
         <w:t>7. Implementação</w:t>
       </w:r>
     </w:p>
@@ -1924,8 +4184,20 @@
         <w:t>Relato sobre a implementação da ferramenta.</w:t>
       </w:r>
     </w:p>
-    <w:p/>
-    <w:p/>
+    <w:p>
+      <w:pPr>
+        <w:rPr>
+          <w:rFonts w:ascii="Times New Roman" w:hAnsi="Times New Roman" w:cs="Times New Roman"/>
+        </w:rPr>
+      </w:pPr>
+    </w:p>
+    <w:p>
+      <w:pPr>
+        <w:rPr>
+          <w:rFonts w:ascii="Times New Roman" w:hAnsi="Times New Roman" w:cs="Times New Roman"/>
+        </w:rPr>
+      </w:pPr>
+    </w:p>
     <w:p>
       <w:pPr>
         <w:pStyle w:val="Ttulo1"/>
@@ -1935,6 +4207,8 @@
         <w:spacing w:before="240" w:after="0" w:line="240" w:lineRule="auto"/>
         <w:rPr>
           <w:rFonts w:ascii="Times New Roman" w:eastAsia="Times New Roman" w:hAnsi="Times New Roman" w:cs="Times New Roman"/>
+          <w:b/>
+          <w:bCs/>
           <w:sz w:val="26"/>
           <w:szCs w:val="26"/>
         </w:rPr>
@@ -1942,69 +4216,140 @@
       <w:r>
         <w:rPr>
           <w:rFonts w:ascii="Times New Roman" w:eastAsia="Times New Roman" w:hAnsi="Times New Roman" w:cs="Times New Roman"/>
+          <w:b/>
+          <w:bCs/>
           <w:sz w:val="26"/>
           <w:szCs w:val="26"/>
         </w:rPr>
         <w:t>8. Resultados Obtidos</w:t>
       </w:r>
     </w:p>
-    <w:p/>
-    <w:p>
-      <w:r>
+    <w:p>
+      <w:pPr>
+        <w:rPr>
+          <w:rFonts w:ascii="Times New Roman" w:hAnsi="Times New Roman" w:cs="Times New Roman"/>
+        </w:rPr>
+      </w:pPr>
+    </w:p>
+    <w:p>
+      <w:pPr>
+        <w:jc w:val="both"/>
+        <w:rPr>
+          <w:rFonts w:ascii="Times New Roman" w:hAnsi="Times New Roman" w:cs="Times New Roman"/>
+          <w:sz w:val="24"/>
+          <w:szCs w:val="24"/>
+        </w:rPr>
+      </w:pPr>
+      <w:r>
+        <w:rPr>
+          <w:rFonts w:ascii="Times New Roman" w:hAnsi="Times New Roman" w:cs="Times New Roman"/>
+          <w:sz w:val="24"/>
+          <w:szCs w:val="24"/>
+        </w:rPr>
+        <w:t xml:space="preserve">Até o seguinte momento todo o desenvolvimento do projeto está seguindo de forma planejada. </w:t>
+      </w:r>
+      <w:r>
+        <w:rPr>
+          <w:rFonts w:ascii="Times New Roman" w:hAnsi="Times New Roman" w:cs="Times New Roman"/>
+          <w:sz w:val="24"/>
+          <w:szCs w:val="24"/>
+        </w:rPr>
+        <w:t>O banco de dados foi criado e adicionado ao projeto, o CRUD (Criar, Editar, Excluir) está funcionando completamente tanto para o funcionário como para as serpentes.</w:t>
+      </w:r>
+    </w:p>
+    <w:p>
+      <w:pPr>
+        <w:jc w:val="both"/>
+        <w:rPr>
+          <w:rFonts w:ascii="Times New Roman" w:hAnsi="Times New Roman" w:cs="Times New Roman"/>
+          <w:sz w:val="24"/>
+          <w:szCs w:val="24"/>
+        </w:rPr>
+      </w:pPr>
+      <w:r>
+        <w:rPr>
+          <w:rFonts w:ascii="Times New Roman" w:hAnsi="Times New Roman" w:cs="Times New Roman"/>
+          <w:sz w:val="24"/>
+          <w:szCs w:val="24"/>
+        </w:rPr>
         <w:tab/>
-        <w:t>Até o seguinte momento, não houve problemas no desenvolvimento do trabalho.</w:t>
-      </w:r>
-    </w:p>
-    <w:p>
-      <w:r>
+        <w:t>Algumas telas ainda estão sendo corrigidas ou refeitas, como é o caso do cadastro de funcionário e cadastro de serpentes. Essas telas estão passando por melhorias e devem estar corridas até o final de novembro.</w:t>
+      </w:r>
+    </w:p>
+    <w:p>
+      <w:pPr>
+        <w:jc w:val="both"/>
+        <w:rPr>
+          <w:rFonts w:ascii="Times New Roman" w:hAnsi="Times New Roman" w:cs="Times New Roman"/>
+          <w:sz w:val="24"/>
+          <w:szCs w:val="24"/>
+        </w:rPr>
+      </w:pPr>
+      <w:r>
+        <w:rPr>
+          <w:rFonts w:ascii="Times New Roman" w:hAnsi="Times New Roman" w:cs="Times New Roman"/>
+          <w:sz w:val="24"/>
+          <w:szCs w:val="24"/>
+        </w:rPr>
         <w:tab/>
-        <w:t>A parte teórica foi revisada pelo funcionário do serpentário, para garantir a integridade das informações no desenvolvimento do sistema.</w:t>
-      </w:r>
-    </w:p>
-    <w:p>
-      <w:r>
-        <w:t xml:space="preserve"> </w:t>
-      </w:r>
-      <w:r>
+        <w:t xml:space="preserve">Problemas ocorreram desde a criação do primeiro protótipo até o atual projeto, no primeiro projeto a ideia era utilizar JPA para conectar ao banco de dados, porém houve falhas e erros ao conectar o banco e salvar os registros, dessa forma foi decidido que os comandos SQL seriam escritos dentro dos métodos do </w:t>
+      </w:r>
+      <w:proofErr w:type="spellStart"/>
+      <w:r>
+        <w:rPr>
+          <w:rFonts w:ascii="Times New Roman" w:hAnsi="Times New Roman" w:cs="Times New Roman"/>
+          <w:sz w:val="24"/>
+          <w:szCs w:val="24"/>
+        </w:rPr>
+        <w:t>back</w:t>
+      </w:r>
+      <w:proofErr w:type="spellEnd"/>
+      <w:r>
+        <w:rPr>
+          <w:rFonts w:ascii="Times New Roman" w:hAnsi="Times New Roman" w:cs="Times New Roman"/>
+          <w:sz w:val="24"/>
+          <w:szCs w:val="24"/>
+        </w:rPr>
+        <w:t>-end.</w:t>
+      </w:r>
+    </w:p>
+    <w:p>
+      <w:pPr>
+        <w:jc w:val="both"/>
+        <w:rPr>
+          <w:rFonts w:ascii="Times New Roman" w:hAnsi="Times New Roman" w:cs="Times New Roman"/>
+          <w:sz w:val="24"/>
+          <w:szCs w:val="24"/>
+        </w:rPr>
+      </w:pPr>
+      <w:r>
+        <w:rPr>
+          <w:rFonts w:ascii="Times New Roman" w:hAnsi="Times New Roman" w:cs="Times New Roman"/>
+          <w:sz w:val="24"/>
+          <w:szCs w:val="24"/>
+        </w:rPr>
         <w:tab/>
-        <w:t>O protótipo está sendo desenvolvido. As telas de Login, Cadastro de serpentes e Consulta de serpentes foram desenvolvidas no front-end.</w:t>
-      </w:r>
-    </w:p>
-    <w:p/>
-    <w:p>
-      <w:r>
-        <w:t>5.</w:t>
-      </w:r>
-      <w:r>
-        <w:tab/>
-        <w:t>Conclusão</w:t>
-      </w:r>
-    </w:p>
-    <w:p/>
-    <w:p>
-      <w:r>
-        <w:tab/>
-        <w:t xml:space="preserve">O serpentário da FURB atualmente ainda não conta com um sistema informatizado, onde todas os dados sobre as serpentes são </w:t>
-      </w:r>
-      <w:r>
-        <w:t>anotados</w:t>
-      </w:r>
-      <w:r>
-        <w:t xml:space="preserve"> no papel e devido a criação deste projeto, as informações estarão disponíveis em um site que poderá ser acessado de qualquer aparelho conectado a internet. A finalização deste projeto deve ser de grande ajuda para os (as) funcionários (as) do serpentário, auxiliando no compartilhamento das </w:t>
-      </w:r>
-      <w:r>
-        <w:lastRenderedPageBreak/>
-        <w:t>informações com veterinários e principalmente para fazer o acompanhamento das serpentes enquanto vivem no serpentário.</w:t>
-      </w:r>
-    </w:p>
-    <w:p>
-      <w:r>
-        <w:tab/>
-        <w:t>Até o dado momento, quase todas as telas já estão concluídas, faltando apenas as telas de consulta por gráfico.</w:t>
-      </w:r>
-    </w:p>
-    <w:p>
-      <w:r>
+        <w:t xml:space="preserve">Até o dado momento, quase todas as telas já estão concluídas, faltando </w:t>
+      </w:r>
+      <w:r>
+        <w:rPr>
+          <w:rFonts w:ascii="Times New Roman" w:hAnsi="Times New Roman" w:cs="Times New Roman"/>
+          <w:sz w:val="24"/>
+          <w:szCs w:val="24"/>
+        </w:rPr>
+        <w:t>a criação das telas de gráficos e a parte de estoque de camundongos.</w:t>
+      </w:r>
+    </w:p>
+    <w:p>
+      <w:pPr>
+        <w:rPr>
+          <w:rFonts w:ascii="Times New Roman" w:hAnsi="Times New Roman" w:cs="Times New Roman"/>
+        </w:rPr>
+      </w:pPr>
+      <w:r>
+        <w:rPr>
+          <w:rFonts w:ascii="Times New Roman" w:hAnsi="Times New Roman" w:cs="Times New Roman"/>
+        </w:rPr>
         <w:tab/>
       </w:r>
     </w:p>
@@ -2024,6 +4369,8 @@
         <w:spacing w:before="240" w:after="0" w:line="240" w:lineRule="auto"/>
         <w:rPr>
           <w:rFonts w:ascii="Times New Roman" w:eastAsia="Times New Roman" w:hAnsi="Times New Roman" w:cs="Times New Roman"/>
+          <w:b/>
+          <w:bCs/>
           <w:color w:val="000000"/>
           <w:sz w:val="26"/>
           <w:szCs w:val="26"/>
@@ -2032,6 +4379,8 @@
       <w:r>
         <w:rPr>
           <w:rFonts w:ascii="Times New Roman" w:eastAsia="Times New Roman" w:hAnsi="Times New Roman" w:cs="Times New Roman"/>
+          <w:b/>
+          <w:bCs/>
           <w:sz w:val="26"/>
           <w:szCs w:val="26"/>
         </w:rPr>
@@ -2041,6 +4390,7 @@
         <w:rPr>
           <w:rFonts w:ascii="Times New Roman" w:eastAsia="Times New Roman" w:hAnsi="Times New Roman" w:cs="Times New Roman"/>
           <w:b/>
+          <w:bCs/>
           <w:color w:val="000000"/>
           <w:sz w:val="26"/>
           <w:szCs w:val="26"/>
@@ -2050,63 +4400,176 @@
       <w:r>
         <w:rPr>
           <w:rFonts w:ascii="Times New Roman" w:eastAsia="Times New Roman" w:hAnsi="Times New Roman" w:cs="Times New Roman"/>
+          <w:b/>
+          <w:bCs/>
           <w:sz w:val="26"/>
           <w:szCs w:val="26"/>
         </w:rPr>
         <w:t>Considerações Finais e Trabalhos Futuros</w:t>
       </w:r>
     </w:p>
-    <w:p/>
-    <w:p>
-      <w:r>
-        <w:tab/>
-        <w:t>No início da disciplina, logo que o professor citou a criação deste sistema, a ideia inicial foi o desenvolvimento de uma plataforma desktop em C# usando o Visual Studio, e como banco de dados, o SQLite, pois são ferramentas .Net usadas em meu ambiente de trabalho e possuo certa proximidade.</w:t>
-      </w:r>
-    </w:p>
-    <w:p>
-      <w:r>
-        <w:tab/>
-        <w:t>No entanto, conforme o semestre foi seguindo, ao participar das aulas de Programação 5, ministradas pelo professor Vílson Moro, aprendi o desenvolvimento de aplicações WEB, com JPA e JSF.</w:t>
-      </w:r>
-    </w:p>
-    <w:p>
-      <w:r>
-        <w:tab/>
-        <w:t>Desde então, o pensamento de criar o sistema na linguagem Java com banco de dados Postgres foi tomando forma, e nas últimas semanas da matéria, decidi que o sistema será feito como uma aplicação WEB – conforme conversado com o funcionário do serpentário – com banco de dados Postgres.</w:t>
-      </w:r>
-    </w:p>
-    <w:p>
-      <w:r>
-        <w:tab/>
-        <w:t>O banco de dados será gerenciado pelo Postgres e a escolha da IDE é o NetBeans, devido à familiaridade com a ferramenta, e por ambos serem gratuitos.</w:t>
-      </w:r>
-    </w:p>
-    <w:p/>
-    <w:p>
-      <w:r>
-        <w:t xml:space="preserve">- </w:t>
-      </w:r>
-      <w:r>
-        <w:t>Trabalhos futuros</w:t>
-      </w:r>
-    </w:p>
-    <w:p/>
-    <w:p>
-      <w:r>
-        <w:t>Criação do back-end, todos os métodos.</w:t>
-      </w:r>
-    </w:p>
-    <w:p>
-      <w:r>
-        <w:t>Aprimoramento do front-end: algumas telas já estarão prontas, porém pode ser necessário correções.</w:t>
-      </w:r>
-    </w:p>
-    <w:p>
-      <w:r>
-        <w:t>Criação da base de dados no Postgres.</w:t>
-      </w:r>
-    </w:p>
-    <w:p/>
+    <w:p>
+      <w:pPr>
+        <w:rPr>
+          <w:rFonts w:ascii="Times New Roman" w:hAnsi="Times New Roman" w:cs="Times New Roman"/>
+        </w:rPr>
+      </w:pPr>
+    </w:p>
+    <w:p>
+      <w:pPr>
+        <w:jc w:val="both"/>
+        <w:rPr>
+          <w:rFonts w:ascii="Times New Roman" w:hAnsi="Times New Roman" w:cs="Times New Roman"/>
+          <w:sz w:val="24"/>
+          <w:szCs w:val="24"/>
+        </w:rPr>
+      </w:pPr>
+    </w:p>
+    <w:p>
+      <w:pPr>
+        <w:jc w:val="both"/>
+        <w:rPr>
+          <w:rFonts w:ascii="Times New Roman" w:hAnsi="Times New Roman" w:cs="Times New Roman"/>
+          <w:sz w:val="24"/>
+          <w:szCs w:val="24"/>
+        </w:rPr>
+      </w:pPr>
+      <w:r>
+        <w:rPr>
+          <w:rFonts w:ascii="Times New Roman" w:hAnsi="Times New Roman" w:cs="Times New Roman"/>
+          <w:sz w:val="24"/>
+          <w:szCs w:val="24"/>
+        </w:rPr>
+        <w:t>Para os trabalhos futuros, segue abaixo uma lista do que é necessário fazer para melhorar o sistema:</w:t>
+      </w:r>
+    </w:p>
+    <w:p>
+      <w:pPr>
+        <w:jc w:val="both"/>
+        <w:rPr>
+          <w:rFonts w:ascii="Times New Roman" w:hAnsi="Times New Roman" w:cs="Times New Roman"/>
+          <w:sz w:val="24"/>
+          <w:szCs w:val="24"/>
+        </w:rPr>
+      </w:pPr>
+    </w:p>
+    <w:p>
+      <w:pPr>
+        <w:jc w:val="both"/>
+        <w:rPr>
+          <w:rFonts w:ascii="Times New Roman" w:hAnsi="Times New Roman" w:cs="Times New Roman"/>
+          <w:sz w:val="24"/>
+          <w:szCs w:val="24"/>
+        </w:rPr>
+      </w:pPr>
+      <w:r>
+        <w:rPr>
+          <w:rFonts w:ascii="Times New Roman" w:hAnsi="Times New Roman" w:cs="Times New Roman"/>
+          <w:sz w:val="24"/>
+          <w:szCs w:val="24"/>
+        </w:rPr>
+        <w:t xml:space="preserve">Criação das telas de gráficos, ainda não foi desenvolvido nada. Foi conversado com o coordenador e professor </w:t>
+      </w:r>
+      <w:proofErr w:type="spellStart"/>
+      <w:r>
+        <w:rPr>
+          <w:rFonts w:ascii="Times New Roman" w:hAnsi="Times New Roman" w:cs="Times New Roman"/>
+          <w:sz w:val="24"/>
+          <w:szCs w:val="24"/>
+        </w:rPr>
+        <w:t>Hylson</w:t>
+      </w:r>
+      <w:proofErr w:type="spellEnd"/>
+      <w:r>
+        <w:rPr>
+          <w:rFonts w:ascii="Times New Roman" w:hAnsi="Times New Roman" w:cs="Times New Roman"/>
+          <w:sz w:val="24"/>
+          <w:szCs w:val="24"/>
+        </w:rPr>
+        <w:t xml:space="preserve">, o qual disse que iria verificar um código </w:t>
+      </w:r>
+      <w:proofErr w:type="spellStart"/>
+      <w:r>
+        <w:rPr>
+          <w:rFonts w:ascii="Times New Roman" w:hAnsi="Times New Roman" w:cs="Times New Roman"/>
+          <w:sz w:val="24"/>
+          <w:szCs w:val="24"/>
+        </w:rPr>
+        <w:t>JavaScript</w:t>
+      </w:r>
+      <w:proofErr w:type="spellEnd"/>
+      <w:r>
+        <w:rPr>
+          <w:rFonts w:ascii="Times New Roman" w:hAnsi="Times New Roman" w:cs="Times New Roman"/>
+          <w:sz w:val="24"/>
+          <w:szCs w:val="24"/>
+        </w:rPr>
+        <w:t xml:space="preserve"> para criar e popular o gráfico.</w:t>
+      </w:r>
+    </w:p>
+    <w:p>
+      <w:pPr>
+        <w:ind w:firstLine="720"/>
+        <w:jc w:val="both"/>
+        <w:rPr>
+          <w:rFonts w:ascii="Times New Roman" w:hAnsi="Times New Roman" w:cs="Times New Roman"/>
+          <w:sz w:val="24"/>
+          <w:szCs w:val="24"/>
+        </w:rPr>
+      </w:pPr>
+      <w:r>
+        <w:rPr>
+          <w:rFonts w:ascii="Times New Roman" w:hAnsi="Times New Roman" w:cs="Times New Roman"/>
+          <w:sz w:val="24"/>
+          <w:szCs w:val="24"/>
+        </w:rPr>
+        <w:t>Aprimoramento do front-</w:t>
+      </w:r>
+      <w:proofErr w:type="spellStart"/>
+      <w:r>
+        <w:rPr>
+          <w:rFonts w:ascii="Times New Roman" w:hAnsi="Times New Roman" w:cs="Times New Roman"/>
+          <w:sz w:val="24"/>
+          <w:szCs w:val="24"/>
+        </w:rPr>
+        <w:t>end</w:t>
+      </w:r>
+      <w:proofErr w:type="spellEnd"/>
+      <w:r>
+        <w:rPr>
+          <w:rFonts w:ascii="Times New Roman" w:hAnsi="Times New Roman" w:cs="Times New Roman"/>
+          <w:sz w:val="24"/>
+          <w:szCs w:val="24"/>
+        </w:rPr>
+        <w:t>: algumas telas já estarão prontas, porém pode ser necessário correções.</w:t>
+      </w:r>
+    </w:p>
+    <w:p>
+      <w:pPr>
+        <w:ind w:firstLine="720"/>
+        <w:jc w:val="both"/>
+        <w:rPr>
+          <w:rFonts w:ascii="Times New Roman" w:hAnsi="Times New Roman" w:cs="Times New Roman"/>
+          <w:sz w:val="24"/>
+          <w:szCs w:val="24"/>
+        </w:rPr>
+      </w:pPr>
+      <w:r>
+        <w:rPr>
+          <w:rFonts w:ascii="Times New Roman" w:hAnsi="Times New Roman" w:cs="Times New Roman"/>
+          <w:sz w:val="24"/>
+          <w:szCs w:val="24"/>
+        </w:rPr>
+        <w:t>Desenvolvimento da parte de controle de estoque do serpentário, não há nada desenvolvido ainda para gerenciar a alimentação das serpentes.</w:t>
+      </w:r>
+    </w:p>
+    <w:p>
+      <w:pPr>
+        <w:rPr>
+          <w:rFonts w:ascii="Times New Roman" w:hAnsi="Times New Roman" w:cs="Times New Roman"/>
+        </w:rPr>
+      </w:pPr>
+    </w:p>
     <w:p>
       <w:pPr>
         <w:pStyle w:val="Ttulo1"/>
@@ -2123,133 +4586,396 @@
         <w:spacing w:before="240" w:after="0" w:line="240" w:lineRule="auto"/>
         <w:rPr>
           <w:rFonts w:ascii="Times New Roman" w:eastAsia="Times New Roman" w:hAnsi="Times New Roman" w:cs="Times New Roman"/>
-          <w:color w:val="000000"/>
-          <w:sz w:val="26"/>
-          <w:szCs w:val="26"/>
-        </w:rPr>
-      </w:pPr>
-      <w:r>
-        <w:rPr>
-          <w:rFonts w:ascii="Times New Roman" w:eastAsia="Times New Roman" w:hAnsi="Times New Roman" w:cs="Times New Roman"/>
-          <w:sz w:val="26"/>
-          <w:szCs w:val="26"/>
-        </w:rPr>
-        <w:t xml:space="preserve">10. </w:t>
-      </w:r>
-      <w:r>
-        <w:rPr>
-          <w:rFonts w:ascii="Times New Roman" w:eastAsia="Times New Roman" w:hAnsi="Times New Roman" w:cs="Times New Roman"/>
           <w:b/>
           <w:color w:val="000000"/>
           <w:sz w:val="26"/>
           <w:szCs w:val="26"/>
         </w:rPr>
-        <w:t>Refer</w:t>
-      </w:r>
-      <w:r>
-        <w:rPr>
-          <w:rFonts w:ascii="Times New Roman" w:eastAsia="Times New Roman" w:hAnsi="Times New Roman" w:cs="Times New Roman"/>
+      </w:pPr>
+      <w:r>
+        <w:rPr>
+          <w:rFonts w:ascii="Times New Roman" w:eastAsia="Times New Roman" w:hAnsi="Times New Roman" w:cs="Times New Roman"/>
+          <w:b/>
+          <w:color w:val="000000"/>
           <w:sz w:val="26"/>
           <w:szCs w:val="26"/>
         </w:rPr>
+        <w:t xml:space="preserve">10. </w:t>
+      </w:r>
+      <w:r>
+        <w:rPr>
+          <w:rFonts w:ascii="Times New Roman" w:eastAsia="Times New Roman" w:hAnsi="Times New Roman" w:cs="Times New Roman"/>
+          <w:b/>
+          <w:color w:val="000000"/>
+          <w:sz w:val="26"/>
+          <w:szCs w:val="26"/>
+        </w:rPr>
+        <w:t>Refer</w:t>
+      </w:r>
+      <w:r>
+        <w:rPr>
+          <w:rFonts w:ascii="Times New Roman" w:eastAsia="Times New Roman" w:hAnsi="Times New Roman" w:cs="Times New Roman"/>
+          <w:b/>
+          <w:color w:val="000000"/>
+          <w:sz w:val="26"/>
+          <w:szCs w:val="26"/>
+        </w:rPr>
         <w:t>ências Bibliográficas</w:t>
       </w:r>
     </w:p>
-    <w:p/>
-    <w:p>
-      <w:r>
-        <w:t>JAVA.The Java EE 6 Tutorial. Disponível em: https://docs.oracle.com/javaee/6/tutorial/doc/bnbpz.html. Acesso em: 28 jun. 2021.</w:t>
-      </w:r>
-    </w:p>
-    <w:p/>
-    <w:p>
-      <w:r>
+    <w:p>
+      <w:pPr>
+        <w:rPr>
+          <w:rFonts w:ascii="Times New Roman" w:hAnsi="Times New Roman" w:cs="Times New Roman"/>
+        </w:rPr>
+      </w:pPr>
+    </w:p>
+    <w:p>
+      <w:pPr>
+        <w:rPr>
+          <w:rFonts w:ascii="Times New Roman" w:hAnsi="Times New Roman" w:cs="Times New Roman"/>
+          <w:sz w:val="24"/>
+          <w:szCs w:val="24"/>
+        </w:rPr>
+      </w:pPr>
+      <w:proofErr w:type="spellStart"/>
+      <w:r>
+        <w:rPr>
+          <w:rFonts w:ascii="Times New Roman" w:hAnsi="Times New Roman" w:cs="Times New Roman"/>
+          <w:sz w:val="24"/>
+          <w:szCs w:val="24"/>
+        </w:rPr>
+        <w:t>JAVA.The</w:t>
+      </w:r>
+      <w:proofErr w:type="spellEnd"/>
+      <w:r>
+        <w:rPr>
+          <w:rFonts w:ascii="Times New Roman" w:hAnsi="Times New Roman" w:cs="Times New Roman"/>
+          <w:sz w:val="24"/>
+          <w:szCs w:val="24"/>
+        </w:rPr>
+        <w:t xml:space="preserve"> Java EE 6 Tutorial. Disponível em: https://docs.oracle.com/javaee/6/tutorial/doc/bnbpz.html. Acesso em: 28 jun. 2021.</w:t>
+      </w:r>
+    </w:p>
+    <w:p>
+      <w:pPr>
+        <w:rPr>
+          <w:rFonts w:ascii="Times New Roman" w:hAnsi="Times New Roman" w:cs="Times New Roman"/>
+          <w:sz w:val="24"/>
+          <w:szCs w:val="24"/>
+        </w:rPr>
+      </w:pPr>
+    </w:p>
+    <w:p>
+      <w:pPr>
+        <w:rPr>
+          <w:rFonts w:ascii="Times New Roman" w:hAnsi="Times New Roman" w:cs="Times New Roman"/>
+          <w:sz w:val="24"/>
+          <w:szCs w:val="24"/>
+        </w:rPr>
+      </w:pPr>
+      <w:r>
+        <w:rPr>
+          <w:rFonts w:ascii="Times New Roman" w:hAnsi="Times New Roman" w:cs="Times New Roman"/>
+          <w:sz w:val="24"/>
+          <w:szCs w:val="24"/>
+        </w:rPr>
         <w:t>MORO, Vilson. Tadsprogv2021-1. Disponível em: https://github.com/instrutorvilson/tadsprogv2021-1.git. Acesso em: 28 jun. 2021.</w:t>
       </w:r>
     </w:p>
-    <w:p/>
-    <w:p>
-      <w:r>
+    <w:p>
+      <w:pPr>
+        <w:rPr>
+          <w:rFonts w:ascii="Times New Roman" w:hAnsi="Times New Roman" w:cs="Times New Roman"/>
+          <w:sz w:val="24"/>
+          <w:szCs w:val="24"/>
+        </w:rPr>
+      </w:pPr>
+    </w:p>
+    <w:p>
+      <w:pPr>
+        <w:rPr>
+          <w:rFonts w:ascii="Times New Roman" w:hAnsi="Times New Roman" w:cs="Times New Roman"/>
+          <w:sz w:val="24"/>
+          <w:szCs w:val="24"/>
+        </w:rPr>
+      </w:pPr>
+      <w:r>
+        <w:rPr>
+          <w:rFonts w:ascii="Times New Roman" w:hAnsi="Times New Roman" w:cs="Times New Roman"/>
+          <w:sz w:val="24"/>
+          <w:szCs w:val="24"/>
+        </w:rPr>
         <w:t>PELLIS, Beatriz. Comunicação pessoal. Blumenau, Universidade Regional de Blumenau, 2021.</w:t>
       </w:r>
     </w:p>
-    <w:p/>
-    <w:p>
-      <w:r>
+    <w:p>
+      <w:pPr>
+        <w:rPr>
+          <w:rFonts w:ascii="Times New Roman" w:hAnsi="Times New Roman" w:cs="Times New Roman"/>
+          <w:sz w:val="24"/>
+          <w:szCs w:val="24"/>
+        </w:rPr>
+      </w:pPr>
+    </w:p>
+    <w:p>
+      <w:pPr>
+        <w:rPr>
+          <w:rFonts w:ascii="Times New Roman" w:hAnsi="Times New Roman" w:cs="Times New Roman"/>
+          <w:sz w:val="24"/>
+          <w:szCs w:val="24"/>
+        </w:rPr>
+      </w:pPr>
+      <w:r>
+        <w:rPr>
+          <w:rFonts w:ascii="Times New Roman" w:hAnsi="Times New Roman" w:cs="Times New Roman"/>
+          <w:sz w:val="24"/>
+          <w:szCs w:val="24"/>
+        </w:rPr>
         <w:t>Porto Editora – </w:t>
       </w:r>
       <w:r>
         <w:rPr>
+          <w:rFonts w:ascii="Times New Roman" w:hAnsi="Times New Roman" w:cs="Times New Roman"/>
           <w:i/>
           <w:iCs/>
+          <w:sz w:val="24"/>
+          <w:szCs w:val="24"/>
         </w:rPr>
         <w:t>serpentário</w:t>
       </w:r>
       <w:r>
-        <w:t xml:space="preserve"> no Dicionário infopédia da Língua Portuguesa [em linha]. Porto: Porto Editora. [consult. 2021-10-10 </w:t>
-      </w:r>
-      <w:r>
+        <w:rPr>
+          <w:rFonts w:ascii="Times New Roman" w:hAnsi="Times New Roman" w:cs="Times New Roman"/>
+          <w:sz w:val="24"/>
+          <w:szCs w:val="24"/>
+        </w:rPr>
+        <w:t xml:space="preserve"> no Dicionário </w:t>
+      </w:r>
+      <w:proofErr w:type="spellStart"/>
+      <w:r>
+        <w:rPr>
+          <w:rFonts w:ascii="Times New Roman" w:hAnsi="Times New Roman" w:cs="Times New Roman"/>
+          <w:sz w:val="24"/>
+          <w:szCs w:val="24"/>
+        </w:rPr>
+        <w:t>infopédia</w:t>
+      </w:r>
+      <w:proofErr w:type="spellEnd"/>
+      <w:r>
+        <w:rPr>
+          <w:rFonts w:ascii="Times New Roman" w:hAnsi="Times New Roman" w:cs="Times New Roman"/>
+          <w:sz w:val="24"/>
+          <w:szCs w:val="24"/>
+        </w:rPr>
+        <w:t xml:space="preserve"> da Língua Portuguesa [em linha]. Porto: Porto Editora. [</w:t>
+      </w:r>
+      <w:proofErr w:type="spellStart"/>
+      <w:r>
+        <w:rPr>
+          <w:rFonts w:ascii="Times New Roman" w:hAnsi="Times New Roman" w:cs="Times New Roman"/>
+          <w:sz w:val="24"/>
+          <w:szCs w:val="24"/>
+        </w:rPr>
+        <w:t>consult</w:t>
+      </w:r>
+      <w:proofErr w:type="spellEnd"/>
+      <w:r>
+        <w:rPr>
+          <w:rFonts w:ascii="Times New Roman" w:hAnsi="Times New Roman" w:cs="Times New Roman"/>
+          <w:sz w:val="24"/>
+          <w:szCs w:val="24"/>
+        </w:rPr>
+        <w:t xml:space="preserve">. 2021-10-10 </w:t>
+      </w:r>
+      <w:r>
+        <w:rPr>
+          <w:rFonts w:ascii="Times New Roman" w:hAnsi="Times New Roman" w:cs="Times New Roman"/>
+          <w:sz w:val="24"/>
+          <w:szCs w:val="24"/>
+        </w:rPr>
         <w:t>17</w:t>
       </w:r>
       <w:r>
+        <w:rPr>
+          <w:rFonts w:ascii="Times New Roman" w:hAnsi="Times New Roman" w:cs="Times New Roman"/>
+          <w:sz w:val="24"/>
+          <w:szCs w:val="24"/>
+        </w:rPr>
         <w:t>:22:05]. Disponível</w:t>
       </w:r>
       <w:r>
+        <w:rPr>
+          <w:rFonts w:ascii="Times New Roman" w:hAnsi="Times New Roman" w:cs="Times New Roman"/>
+          <w:sz w:val="24"/>
+          <w:szCs w:val="24"/>
+        </w:rPr>
         <w:t xml:space="preserve"> </w:t>
       </w:r>
       <w:r>
+        <w:rPr>
+          <w:rFonts w:ascii="Times New Roman" w:hAnsi="Times New Roman" w:cs="Times New Roman"/>
+          <w:sz w:val="24"/>
+          <w:szCs w:val="24"/>
+        </w:rPr>
         <w:t>em </w:t>
       </w:r>
       <w:r>
+        <w:rPr>
+          <w:rFonts w:ascii="Times New Roman" w:hAnsi="Times New Roman" w:cs="Times New Roman"/>
+          <w:sz w:val="24"/>
+          <w:szCs w:val="24"/>
+        </w:rPr>
         <w:t>https://www.infopedia.pt/dicionarios/lingua-portuguesa/serpentário</w:t>
       </w:r>
     </w:p>
-    <w:p/>
-    <w:p>
-      <w:r>
-        <w:lastRenderedPageBreak/>
-        <w:t xml:space="preserve">DevMedia – Guia de PostgreSQL. </w:t>
-      </w:r>
-      <w:r>
-        <w:t xml:space="preserve">. [consult. 2021-10-10 </w:t>
-      </w:r>
-      <w:r>
-        <w:t>18</w:t>
-      </w:r>
-      <w:r>
-        <w:t>:</w:t>
-      </w:r>
-      <w:r>
-        <w:t>10</w:t>
-      </w:r>
-      <w:r>
-        <w:t xml:space="preserve">:05]. </w:t>
-      </w:r>
-      <w:r>
-        <w:t xml:space="preserve">Disponivel em: </w:t>
-      </w:r>
-      <w:r>
-        <w:t>https://www.devmedia.com.br/guia/guia-de-postgresql/34328</w:t>
-      </w:r>
-    </w:p>
-    <w:p/>
-    <w:p>
-      <w:r>
-        <w:rPr>
+    <w:p>
+      <w:pPr>
+        <w:rPr>
+          <w:rFonts w:ascii="Times New Roman" w:hAnsi="Times New Roman" w:cs="Times New Roman"/>
+          <w:sz w:val="24"/>
+          <w:szCs w:val="24"/>
+        </w:rPr>
+      </w:pPr>
+    </w:p>
+    <w:p>
+      <w:pPr>
+        <w:rPr>
+          <w:rFonts w:ascii="Times New Roman" w:hAnsi="Times New Roman" w:cs="Times New Roman"/>
+          <w:sz w:val="24"/>
+          <w:szCs w:val="24"/>
+        </w:rPr>
+      </w:pPr>
+      <w:proofErr w:type="spellStart"/>
+      <w:r>
+        <w:rPr>
+          <w:rFonts w:ascii="Times New Roman" w:hAnsi="Times New Roman" w:cs="Times New Roman"/>
+          <w:sz w:val="24"/>
+          <w:szCs w:val="24"/>
+        </w:rPr>
+        <w:t>DevMedia</w:t>
+      </w:r>
+      <w:proofErr w:type="spellEnd"/>
+      <w:r>
+        <w:rPr>
+          <w:rFonts w:ascii="Times New Roman" w:hAnsi="Times New Roman" w:cs="Times New Roman"/>
+          <w:sz w:val="24"/>
+          <w:szCs w:val="24"/>
+        </w:rPr>
+        <w:t xml:space="preserve"> – Guia de PostgreSQL</w:t>
+      </w:r>
+      <w:proofErr w:type="gramStart"/>
+      <w:r>
+        <w:rPr>
+          <w:rFonts w:ascii="Times New Roman" w:hAnsi="Times New Roman" w:cs="Times New Roman"/>
+          <w:sz w:val="24"/>
+          <w:szCs w:val="24"/>
+        </w:rPr>
+        <w:t>. .</w:t>
+      </w:r>
+      <w:proofErr w:type="gramEnd"/>
+      <w:r>
+        <w:rPr>
+          <w:rFonts w:ascii="Times New Roman" w:hAnsi="Times New Roman" w:cs="Times New Roman"/>
+          <w:sz w:val="24"/>
+          <w:szCs w:val="24"/>
+        </w:rPr>
+        <w:t xml:space="preserve"> [</w:t>
+      </w:r>
+      <w:proofErr w:type="spellStart"/>
+      <w:r>
+        <w:rPr>
+          <w:rFonts w:ascii="Times New Roman" w:hAnsi="Times New Roman" w:cs="Times New Roman"/>
+          <w:sz w:val="24"/>
+          <w:szCs w:val="24"/>
+        </w:rPr>
+        <w:t>consult</w:t>
+      </w:r>
+      <w:proofErr w:type="spellEnd"/>
+      <w:r>
+        <w:rPr>
+          <w:rFonts w:ascii="Times New Roman" w:hAnsi="Times New Roman" w:cs="Times New Roman"/>
+          <w:sz w:val="24"/>
+          <w:szCs w:val="24"/>
+        </w:rPr>
+        <w:t xml:space="preserve">. 2021-10-10 18:10:05]. </w:t>
+      </w:r>
+      <w:proofErr w:type="spellStart"/>
+      <w:r>
+        <w:rPr>
+          <w:rFonts w:ascii="Times New Roman" w:hAnsi="Times New Roman" w:cs="Times New Roman"/>
+          <w:sz w:val="24"/>
+          <w:szCs w:val="24"/>
+        </w:rPr>
+        <w:t>Disponivel</w:t>
+      </w:r>
+      <w:proofErr w:type="spellEnd"/>
+      <w:r>
+        <w:rPr>
+          <w:rFonts w:ascii="Times New Roman" w:hAnsi="Times New Roman" w:cs="Times New Roman"/>
+          <w:sz w:val="24"/>
+          <w:szCs w:val="24"/>
+        </w:rPr>
+        <w:t xml:space="preserve"> em: https://www.devmedia.com.br/guia/guia-de-postgresql/34328</w:t>
+      </w:r>
+    </w:p>
+    <w:p>
+      <w:pPr>
+        <w:rPr>
+          <w:rFonts w:ascii="Times New Roman" w:hAnsi="Times New Roman" w:cs="Times New Roman"/>
+          <w:sz w:val="24"/>
+          <w:szCs w:val="24"/>
+        </w:rPr>
+      </w:pPr>
+    </w:p>
+    <w:p>
+      <w:pPr>
+        <w:rPr>
+          <w:rFonts w:ascii="Times New Roman" w:hAnsi="Times New Roman" w:cs="Times New Roman"/>
+          <w:sz w:val="24"/>
+          <w:szCs w:val="24"/>
+        </w:rPr>
+      </w:pPr>
+      <w:r>
+        <w:rPr>
+          <w:rFonts w:ascii="Times New Roman" w:hAnsi="Times New Roman" w:cs="Times New Roman"/>
           <w:color w:val="202122"/>
-          <w:sz w:val="21"/>
-          <w:szCs w:val="21"/>
+          <w:sz w:val="24"/>
+          <w:szCs w:val="24"/>
           <w:shd w:val="clear" w:color="auto" w:fill="FFFFFF"/>
         </w:rPr>
-        <w:t>NETBEANS. In: WIKIPÉDIA, a enciclopédia livre. Flórida: Wikimedia Foundation, 2021. Disponível em: &lt;</w:t>
-      </w:r>
-      <w:hyperlink r:id="rId10" w:history="1">
+        <w:t xml:space="preserve">NETBEANS. In: WIKIPÉDIA, a enciclopédia livre. Flórida: </w:t>
+      </w:r>
+      <w:proofErr w:type="spellStart"/>
+      <w:r>
+        <w:rPr>
+          <w:rFonts w:ascii="Times New Roman" w:hAnsi="Times New Roman" w:cs="Times New Roman"/>
+          <w:color w:val="202122"/>
+          <w:sz w:val="24"/>
+          <w:szCs w:val="24"/>
+          <w:shd w:val="clear" w:color="auto" w:fill="FFFFFF"/>
+        </w:rPr>
+        <w:t>Wikimedia</w:t>
+      </w:r>
+      <w:proofErr w:type="spellEnd"/>
+      <w:r>
+        <w:rPr>
+          <w:rFonts w:ascii="Times New Roman" w:hAnsi="Times New Roman" w:cs="Times New Roman"/>
+          <w:color w:val="202122"/>
+          <w:sz w:val="24"/>
+          <w:szCs w:val="24"/>
+          <w:shd w:val="clear" w:color="auto" w:fill="FFFFFF"/>
+        </w:rPr>
+        <w:t xml:space="preserve"> Foundation, 2021. Disponível em: &lt;</w:t>
+      </w:r>
+      <w:hyperlink r:id="rId18" w:history="1">
         <w:r>
           <w:rPr>
             <w:rStyle w:val="Hyperlink"/>
+            <w:rFonts w:ascii="Times New Roman" w:hAnsi="Times New Roman" w:cs="Times New Roman"/>
             <w:color w:val="0645AD"/>
-            <w:sz w:val="21"/>
-            <w:szCs w:val="21"/>
+            <w:sz w:val="24"/>
+            <w:szCs w:val="24"/>
             <w:shd w:val="clear" w:color="auto" w:fill="FFFFFF"/>
           </w:rPr>
           <w:t>https://pt.wikipedia.org/w/index.php?title=NetBeans&amp;oldid=61784947</w:t>
@@ -2257,16 +4983,17 @@
       </w:hyperlink>
       <w:r>
         <w:rPr>
+          <w:rFonts w:ascii="Times New Roman" w:hAnsi="Times New Roman" w:cs="Times New Roman"/>
           <w:color w:val="202122"/>
-          <w:sz w:val="21"/>
-          <w:szCs w:val="21"/>
+          <w:sz w:val="24"/>
+          <w:szCs w:val="24"/>
           <w:shd w:val="clear" w:color="auto" w:fill="FFFFFF"/>
         </w:rPr>
         <w:t>&gt;. Acesso em: 10 out. 21.</w:t>
       </w:r>
     </w:p>
     <w:sectPr>
-      <w:headerReference w:type="default" r:id="rId11"/>
+      <w:headerReference w:type="default" r:id="rId19"/>
       <w:pgSz w:w="11909" w:h="16834"/>
       <w:pgMar w:top="1440" w:right="1440" w:bottom="1440" w:left="1440" w:header="1133" w:footer="720" w:gutter="0"/>
       <w:pgNumType w:start="1"/>
@@ -2734,7 +5461,7 @@
   <w:style w:type="paragraph" w:default="1" w:styleId="Normal">
     <w:name w:val="Normal"/>
     <w:qFormat/>
-    <w:rsid w:val="001E09BF"/>
+    <w:rsid w:val="00C71CEB"/>
   </w:style>
   <w:style w:type="paragraph" w:styleId="Ttulo1">
     <w:name w:val="heading 1"/>

</xml_diff>